<commit_message>
Updates on Tables and Die Swell
</commit_message>
<xml_diff>
--- a/3.12.15 RESEARCH PAPER RA.docx
+++ b/3.12.15 RESEARCH PAPER RA.docx
@@ -644,13 +644,8 @@
         <w:jc w:val="center"/>
       </w:pPr>
       <w:r>
-        <w:t xml:space="preserve">Instructor: Mark </w:t>
-      </w:r>
-      <w:proofErr w:type="spellStart"/>
-      <w:r>
-        <w:t>Ganter</w:t>
-      </w:r>
-      <w:proofErr w:type="spellEnd"/>
+        <w:t>Instructor: Mark Ganter</w:t>
+      </w:r>
     </w:p>
     <w:p>
       <w:pPr>
@@ -853,25 +848,7 @@
           <w:sz w:val="24"/>
           <w:szCs w:val="24"/>
         </w:rPr>
-        <w:t xml:space="preserve"> Additionally we would like to thank Mark </w:t>
-      </w:r>
-      <w:proofErr w:type="spellStart"/>
-      <w:r>
-        <w:rPr>
-          <w:rFonts w:ascii="Cambria" w:hAnsi="Cambria"/>
-          <w:sz w:val="24"/>
-          <w:szCs w:val="24"/>
-        </w:rPr>
-        <w:t>Ganter</w:t>
-      </w:r>
-      <w:proofErr w:type="spellEnd"/>
-      <w:r>
-        <w:rPr>
-          <w:rFonts w:ascii="Cambria" w:hAnsi="Cambria"/>
-          <w:sz w:val="24"/>
-          <w:szCs w:val="24"/>
-        </w:rPr>
-        <w:t>, Steve Weidner, and Jeff Bergeson for their direct input that greatly assisted our research.</w:t>
+        <w:t xml:space="preserve"> Additionally we would like to thank Mark Ganter, Steve Weidner, and Jeff Bergeson for their direct input that greatly assisted our research.</w:t>
       </w:r>
     </w:p>
     <w:p>
@@ -1239,15 +1216,7 @@
       </w:pPr>
       <w:r>
         <w:tab/>
-        <w:t>Calculations (SA</w:t>
-      </w:r>
-      <w:proofErr w:type="gramStart"/>
-      <w:r>
-        <w:t>:V</w:t>
-      </w:r>
-      <w:proofErr w:type="gramEnd"/>
-      <w:r>
-        <w:t xml:space="preserve"> ratio, filament length)</w:t>
+        <w:t>Calculations (SA:V ratio, filament length)</w:t>
       </w:r>
     </w:p>
     <w:p>
@@ -1412,9 +1381,6 @@
                 <w:rFonts w:ascii="Cambria" w:hAnsi="Cambria"/>
               </w:rPr>
               <w:id w:val="93059032"/>
-              <w:placeholder>
-                <w:docPart w:val="F715F2FCB37B4AC4A878471F8F4A6DAD"/>
-              </w:placeholder>
               <w:temporary/>
               <w:showingPlcHdr/>
             </w:sdtPr>
@@ -1540,9 +1506,6 @@
                 <w:rFonts w:ascii="Cambria" w:hAnsi="Cambria"/>
               </w:rPr>
               <w:id w:val="93059044"/>
-              <w:placeholder>
-                <w:docPart w:val="F715F2FCB37B4AC4A878471F8F4A6DAD"/>
-              </w:placeholder>
               <w:temporary/>
               <w:showingPlcHdr/>
             </w:sdtPr>
@@ -1990,15 +1953,7 @@
               <w:cnfStyle w:val="000000000000" w:firstRow="0" w:lastRow="0" w:firstColumn="0" w:lastColumn="0" w:oddVBand="0" w:evenVBand="0" w:oddHBand="0" w:evenHBand="0" w:firstRowFirstColumn="0" w:firstRowLastColumn="0" w:lastRowFirstColumn="0" w:lastRowLastColumn="0"/>
             </w:pPr>
             <w:r>
-              <w:t xml:space="preserve">Part of an extruder that ensures filament is pushed against </w:t>
-            </w:r>
-            <w:proofErr w:type="spellStart"/>
-            <w:r>
-              <w:t>hobbed</w:t>
-            </w:r>
-            <w:proofErr w:type="spellEnd"/>
-            <w:r>
-              <w:t xml:space="preserve"> bolt. Usually tensioned using a spring.</w:t>
+              <w:t>Part of an extruder that ensures filament is pushed against hobbed bolt. Usually tensioned using a spring.</w:t>
             </w:r>
           </w:p>
           <w:p>
@@ -2026,13 +1981,8 @@
             <w:r>
               <w:t xml:space="preserve">     </w:t>
             </w:r>
-            <w:proofErr w:type="spellStart"/>
-            <w:r>
-              <w:t>Hobbed</w:t>
-            </w:r>
-            <w:proofErr w:type="spellEnd"/>
-            <w:r>
-              <w:t xml:space="preserve"> Bolt</w:t>
+            <w:r>
+              <w:t>Hobbed Bolt</w:t>
             </w:r>
           </w:p>
         </w:tc>
@@ -2135,11 +2085,9 @@
                 <w:b w:val="0"/>
               </w:rPr>
             </w:pPr>
-            <w:proofErr w:type="spellStart"/>
             <w:r>
               <w:t>Pronterface</w:t>
             </w:r>
-            <w:proofErr w:type="spellEnd"/>
           </w:p>
         </w:tc>
         <w:tc>
@@ -2235,15 +2183,7 @@
               <w:cnfStyle w:val="000000000000" w:firstRow="0" w:lastRow="0" w:firstColumn="0" w:lastColumn="0" w:oddVBand="0" w:evenVBand="0" w:oddHBand="0" w:evenHBand="0" w:firstRowFirstColumn="0" w:firstRowLastColumn="0" w:lastRowFirstColumn="0" w:lastRowLastColumn="0"/>
             </w:pPr>
             <w:r>
-              <w:t xml:space="preserve">Phenomenon where </w:t>
-            </w:r>
-            <w:proofErr w:type="spellStart"/>
-            <w:r>
-              <w:t>extrudate</w:t>
-            </w:r>
-            <w:proofErr w:type="spellEnd"/>
-            <w:r>
-              <w:t xml:space="preserve"> is greater in size than the die size.</w:t>
+              <w:t>Phenomenon where extrudate is greater in size than the die size.</w:t>
             </w:r>
           </w:p>
           <w:p>
@@ -2679,11 +2619,9 @@
                 <w:b w:val="0"/>
               </w:rPr>
             </w:pPr>
-            <w:proofErr w:type="spellStart"/>
             <w:r>
               <w:t>def</w:t>
             </w:r>
-            <w:proofErr w:type="spellEnd"/>
             <w:r>
               <w:t xml:space="preserve">           </w:t>
             </w:r>
@@ -2747,15 +2685,7 @@
               <w:cnfStyle w:val="000000000000" w:firstRow="0" w:lastRow="0" w:firstColumn="0" w:lastColumn="0" w:oddVBand="0" w:evenVBand="0" w:oddHBand="0" w:evenHBand="0" w:firstRowFirstColumn="0" w:firstRowLastColumn="0" w:lastRowFirstColumn="0" w:lastRowLastColumn="0"/>
             </w:pPr>
             <w:r>
-              <w:t xml:space="preserve">This refers to a severe differential (more than a 25% difference) in extruded </w:t>
-            </w:r>
-            <w:proofErr w:type="gramStart"/>
-            <w:r>
-              <w:t>filament’s</w:t>
-            </w:r>
-            <w:proofErr w:type="gramEnd"/>
-            <w:r>
-              <w:t xml:space="preserve"> cross sectional diameter. For example, if 50mm of filament was being extruded and one cross section has a diameter of .6mm and another had a diameter of 1.2mm that would be labeled as “blobbing.”</w:t>
+              <w:t>This refers to a severe differential (more than a 25% difference) in extruded filament’s cross sectional diameter. For example, if 50mm of filament was being extruded and one cross section has a diameter of .6mm and another had a diameter of 1.2mm that would be labeled as “blobbing.”</w:t>
             </w:r>
           </w:p>
           <w:p>
@@ -2893,11 +2823,9 @@
               <w:pStyle w:val="Body1"/>
               <w:cnfStyle w:val="000000000000" w:firstRow="0" w:lastRow="0" w:firstColumn="0" w:lastColumn="0" w:oddVBand="0" w:evenVBand="0" w:oddHBand="0" w:evenHBand="0" w:firstRowFirstColumn="0" w:firstRowLastColumn="0" w:lastRowFirstColumn="0" w:lastRowLastColumn="0"/>
             </w:pPr>
-            <w:proofErr w:type="spellStart"/>
             <w:r>
               <w:t>def</w:t>
             </w:r>
-            <w:proofErr w:type="spellEnd"/>
           </w:p>
           <w:p>
             <w:pPr>
@@ -3362,15 +3290,7 @@
         <w:t>filament</w:t>
       </w:r>
       <w:r>
-        <w:t xml:space="preserve"> (SA</w:t>
-      </w:r>
-      <w:proofErr w:type="gramStart"/>
-      <w:r>
-        <w:t>:V</w:t>
-      </w:r>
-      <w:proofErr w:type="gramEnd"/>
-      <w:r>
-        <w:t xml:space="preserve"> ratio), the greater the ability to transfer heat</w:t>
+        <w:t xml:space="preserve"> (SA:V ratio), the greater the ability to transfer heat</w:t>
       </w:r>
       <w:r>
         <w:t xml:space="preserve"> per volume</w:t>
@@ -3789,15 +3709,7 @@
         <w:ind w:firstLine="720"/>
       </w:pPr>
       <w:r>
-        <w:t>The tradeoff becomes 1.71 times more SA</w:t>
-      </w:r>
-      <w:proofErr w:type="gramStart"/>
-      <w:r>
-        <w:t>:V</w:t>
-      </w:r>
-      <w:proofErr w:type="gramEnd"/>
-      <w:r>
-        <w:t xml:space="preserve"> and therefore quicker melting, for a minimum 2.94 times faster feed rate. If optimizing for volumetric flow rate, 1.75 mm has a decisive advantage given its ability to melt significantly faster. The problem is the extruder motor will need to run at least 3 times quicker. </w:t>
+        <w:t xml:space="preserve">The tradeoff becomes 1.71 times more SA:V and therefore quicker melting, for a minimum 2.94 times faster feed rate. If optimizing for volumetric flow rate, 1.75 mm has a decisive advantage given its ability to melt significantly faster. The problem is the extruder motor will need to run at least 3 times quicker. </w:t>
       </w:r>
     </w:p>
     <w:p>
@@ -4220,23 +4132,7 @@
       </w:pPr>
       <w:r>
         <w:tab/>
-        <w:t xml:space="preserve">All testing was performed using a </w:t>
-      </w:r>
-      <w:proofErr w:type="spellStart"/>
-      <w:r>
-        <w:t>MakerFarm</w:t>
-      </w:r>
-      <w:proofErr w:type="spellEnd"/>
-      <w:r>
-        <w:t xml:space="preserve"> </w:t>
-      </w:r>
-      <w:proofErr w:type="spellStart"/>
-      <w:r>
-        <w:t>Prusa</w:t>
-      </w:r>
-      <w:proofErr w:type="spellEnd"/>
-      <w:r>
-        <w:t xml:space="preserve"> i3v 8”. The microcontroller, cables, power supply, software, and computer were a</w:t>
+        <w:t>All testing was performed using a MakerFarm Prusa i3v 8”. The microcontroller, cables, power supply, software, and computer were a</w:t>
       </w:r>
       <w:r>
         <w:t>lso the same in every test. Hot end and extruder set-up were the only factors change. Experiments were all conducted in MEB G045 (WOOF 3D room).</w:t>
@@ -4398,23 +4294,13 @@
         </w:rPr>
         <w:t xml:space="preserve"> </w:t>
       </w:r>
-      <w:proofErr w:type="gramStart"/>
       <w:r>
         <w:rPr>
           <w:b w:val="0"/>
           <w:sz w:val="24"/>
           <w:szCs w:val="24"/>
         </w:rPr>
-        <w:t>mm(</w:t>
-      </w:r>
-      <w:proofErr w:type="gramEnd"/>
-      <w:r>
-        <w:rPr>
-          <w:b w:val="0"/>
-          <w:sz w:val="24"/>
-          <w:szCs w:val="24"/>
-        </w:rPr>
-        <w:t xml:space="preserve">around 50% error from the control) then give trial an X which represents failure. </w:t>
+        <w:t xml:space="preserve">mm(around 50% error from the control) then give trial an X which represents failure. </w:t>
       </w:r>
     </w:p>
     <w:p>
@@ -17838,20 +17724,6 @@
     </w:p>
     <w:p>
       <w:pPr>
-        <w:tabs>
-          <w:tab w:val="left" w:pos="1976"/>
-        </w:tabs>
-        <w:ind w:left="360"/>
-        <w:rPr>
-          <w:rFonts w:ascii="Cambria" w:hAnsi="Cambria"/>
-          <w:b/>
-          <w:sz w:val="18"/>
-          <w:szCs w:val="18"/>
-        </w:rPr>
-      </w:pPr>
-    </w:p>
-    <w:p>
-      <w:pPr>
         <w:pStyle w:val="Header3"/>
       </w:pPr>
     </w:p>
@@ -17985,11 +17857,6 @@
       <w:r>
         <w:t>Table 5</w:t>
       </w:r>
-    </w:p>
-    <w:p>
-      <w:pPr>
-        <w:pStyle w:val="Header3"/>
-      </w:pPr>
     </w:p>
     <w:p>
       <w:pPr>
@@ -20665,11 +20532,6 @@
       <w:pPr>
         <w:pStyle w:val="Header3"/>
       </w:pPr>
-    </w:p>
-    <w:p>
-      <w:pPr>
-        <w:pStyle w:val="Header3"/>
-      </w:pPr>
       <w:r>
         <w:t>Findings</w:t>
       </w:r>
@@ -20685,14 +20547,14 @@
           <w:tab w:val="left" w:pos="1021"/>
         </w:tabs>
         <w:rPr>
-          <w:rFonts w:asciiTheme="majorHAnsi" w:hAnsiTheme="majorHAnsi"/>
+          <w:rFonts w:ascii="Cambria" w:hAnsi="Cambria"/>
           <w:b/>
           <w:sz w:val="24"/>
         </w:rPr>
       </w:pPr>
       <w:r>
         <w:rPr>
-          <w:rFonts w:asciiTheme="majorHAnsi" w:hAnsiTheme="majorHAnsi"/>
+          <w:rFonts w:ascii="Cambria" w:hAnsi="Cambria"/>
           <w:sz w:val="24"/>
         </w:rPr>
         <w:t>Deviations in form of blob</w:t>
@@ -20709,13 +20571,13 @@
           <w:tab w:val="left" w:pos="1021"/>
         </w:tabs>
         <w:rPr>
-          <w:rFonts w:asciiTheme="majorHAnsi" w:hAnsiTheme="majorHAnsi"/>
+          <w:rFonts w:ascii="Cambria" w:hAnsi="Cambria"/>
           <w:sz w:val="24"/>
         </w:rPr>
       </w:pPr>
       <w:r>
         <w:rPr>
-          <w:rFonts w:asciiTheme="majorHAnsi" w:hAnsiTheme="majorHAnsi"/>
+          <w:rFonts w:ascii="Cambria" w:hAnsi="Cambria"/>
           <w:sz w:val="24"/>
         </w:rPr>
         <w:t>175: First sign of blobs, 1 blob in all 8 trials</w:t>
@@ -20732,13 +20594,13 @@
           <w:tab w:val="left" w:pos="1021"/>
         </w:tabs>
         <w:rPr>
-          <w:rFonts w:asciiTheme="majorHAnsi" w:hAnsiTheme="majorHAnsi"/>
+          <w:rFonts w:ascii="Cambria" w:hAnsi="Cambria"/>
           <w:sz w:val="24"/>
         </w:rPr>
       </w:pPr>
       <w:r>
         <w:rPr>
-          <w:rFonts w:asciiTheme="majorHAnsi" w:hAnsiTheme="majorHAnsi"/>
+          <w:rFonts w:ascii="Cambria" w:hAnsi="Cambria"/>
           <w:sz w:val="24"/>
         </w:rPr>
         <w:t>200: Around 3 blobs</w:t>
@@ -20755,13 +20617,13 @@
           <w:tab w:val="left" w:pos="1021"/>
         </w:tabs>
         <w:rPr>
-          <w:rFonts w:asciiTheme="majorHAnsi" w:hAnsiTheme="majorHAnsi"/>
+          <w:rFonts w:ascii="Cambria" w:hAnsi="Cambria"/>
           <w:sz w:val="24"/>
         </w:rPr>
       </w:pPr>
       <w:r>
         <w:rPr>
-          <w:rFonts w:asciiTheme="majorHAnsi" w:hAnsiTheme="majorHAnsi"/>
+          <w:rFonts w:ascii="Cambria" w:hAnsi="Cambria"/>
           <w:sz w:val="24"/>
         </w:rPr>
         <w:t>225: Blobs affect power accumulation</w:t>
@@ -22697,21 +22559,7 @@
               <w:rPr>
                 <w:rFonts w:ascii="Helvetica" w:hAnsi="Helvetica"/>
               </w:rPr>
-              <w:t xml:space="preserve">Minor </w:t>
-            </w:r>
-            <w:proofErr w:type="spellStart"/>
-            <w:r>
-              <w:rPr>
-                <w:rFonts w:ascii="Helvetica" w:hAnsi="Helvetica"/>
-              </w:rPr>
-              <w:t>Blb</w:t>
-            </w:r>
-            <w:proofErr w:type="spellEnd"/>
-            <w:r>
-              <w:rPr>
-                <w:rFonts w:ascii="Helvetica" w:hAnsi="Helvetica"/>
-              </w:rPr>
-              <w:t xml:space="preserve"> Begins</w:t>
+              <w:t>Minor Blb Begins</w:t>
             </w:r>
           </w:p>
         </w:tc>
@@ -24302,12 +24150,14 @@
     <w:p>
       <w:pPr>
         <w:rPr>
+          <w:rFonts w:ascii="Cambria" w:hAnsi="Cambria"/>
           <w:sz w:val="24"/>
           <w:szCs w:val="24"/>
         </w:rPr>
       </w:pPr>
       <w:r>
         <w:rPr>
+          <w:rFonts w:ascii="Cambria" w:hAnsi="Cambria"/>
           <w:sz w:val="24"/>
           <w:szCs w:val="24"/>
         </w:rPr>
@@ -24329,8 +24179,14 @@
           <w:ilvl w:val="0"/>
           <w:numId w:val="7"/>
         </w:numPr>
-      </w:pPr>
-      <w:r>
+        <w:rPr>
+          <w:rFonts w:ascii="Cambria" w:hAnsi="Cambria"/>
+        </w:rPr>
+      </w:pPr>
+      <w:r>
+        <w:rPr>
+          <w:rFonts w:ascii="Cambria" w:hAnsi="Cambria"/>
+        </w:rPr>
         <w:t>Yellow Octave ABS 1.75mm</w:t>
       </w:r>
     </w:p>
@@ -24341,8 +24197,14 @@
           <w:ilvl w:val="0"/>
           <w:numId w:val="7"/>
         </w:numPr>
-      </w:pPr>
-      <w:r>
+        <w:rPr>
+          <w:rFonts w:ascii="Cambria" w:hAnsi="Cambria"/>
+        </w:rPr>
+      </w:pPr>
+      <w:r>
+        <w:rPr>
+          <w:rFonts w:ascii="Cambria" w:hAnsi="Cambria"/>
+        </w:rPr>
         <w:t>1.2mm orifice, E3D volcano</w:t>
       </w:r>
     </w:p>
@@ -24683,12 +24545,19 @@
           </w:tcPr>
           <w:p>
             <w:pPr>
-              <w:jc w:val="right"/>
+              <w:jc w:val="center"/>
               <w:rPr>
                 <w:rFonts w:ascii="Calibri" w:eastAsia="Times New Roman" w:hAnsi="Calibri" w:cs="Times New Roman"/>
                 <w:color w:val="000000"/>
               </w:rPr>
             </w:pPr>
+            <w:r>
+              <w:rPr>
+                <w:rFonts w:ascii="Calibri" w:eastAsia="Times New Roman" w:hAnsi="Calibri" w:cs="Times New Roman"/>
+                <w:color w:val="000000"/>
+              </w:rPr>
+              <w:t xml:space="preserve">DATA TABLE </w:t>
+            </w:r>
           </w:p>
         </w:tc>
       </w:tr>
@@ -25731,7 +25600,7 @@
             <w:tcBorders>
               <w:top w:val="single" w:sz="4" w:space="0" w:color="auto"/>
               <w:left w:val="single" w:sz="4" w:space="0" w:color="auto"/>
-              <w:bottom w:val="nil"/>
+              <w:bottom w:val="single" w:sz="4" w:space="0" w:color="auto"/>
               <w:right w:val="single" w:sz="4" w:space="0" w:color="auto"/>
             </w:tcBorders>
             <w:shd w:val="clear" w:color="auto" w:fill="auto"/>
@@ -25762,7 +25631,7 @@
             <w:tcBorders>
               <w:top w:val="single" w:sz="4" w:space="0" w:color="auto"/>
               <w:left w:val="single" w:sz="4" w:space="0" w:color="auto"/>
-              <w:bottom w:val="nil"/>
+              <w:bottom w:val="single" w:sz="4" w:space="0" w:color="auto"/>
               <w:right w:val="single" w:sz="4" w:space="0" w:color="auto"/>
             </w:tcBorders>
             <w:shd w:val="clear" w:color="auto" w:fill="auto"/>
@@ -25888,7 +25757,7 @@
           <w:tcPr>
             <w:tcW w:w="1300" w:type="dxa"/>
             <w:tcBorders>
-              <w:top w:val="nil"/>
+              <w:top w:val="single" w:sz="4" w:space="0" w:color="auto"/>
               <w:left w:val="single" w:sz="4" w:space="0" w:color="auto"/>
               <w:bottom w:val="single" w:sz="4" w:space="0" w:color="auto"/>
               <w:right w:val="single" w:sz="4" w:space="0" w:color="auto"/>
@@ -25919,7 +25788,7 @@
           <w:tcPr>
             <w:tcW w:w="1436" w:type="dxa"/>
             <w:tcBorders>
-              <w:top w:val="nil"/>
+              <w:top w:val="single" w:sz="4" w:space="0" w:color="auto"/>
               <w:left w:val="single" w:sz="4" w:space="0" w:color="auto"/>
               <w:bottom w:val="single" w:sz="4" w:space="0" w:color="auto"/>
               <w:right w:val="single" w:sz="4" w:space="0" w:color="auto"/>
@@ -26049,7 +25918,7 @@
             <w:tcBorders>
               <w:top w:val="single" w:sz="4" w:space="0" w:color="auto"/>
               <w:left w:val="single" w:sz="4" w:space="0" w:color="auto"/>
-              <w:bottom w:val="nil"/>
+              <w:bottom w:val="single" w:sz="4" w:space="0" w:color="auto"/>
               <w:right w:val="single" w:sz="4" w:space="0" w:color="auto"/>
             </w:tcBorders>
             <w:shd w:val="clear" w:color="auto" w:fill="auto"/>
@@ -26080,7 +25949,7 @@
             <w:tcBorders>
               <w:top w:val="single" w:sz="4" w:space="0" w:color="auto"/>
               <w:left w:val="single" w:sz="4" w:space="0" w:color="auto"/>
-              <w:bottom w:val="nil"/>
+              <w:bottom w:val="single" w:sz="4" w:space="0" w:color="auto"/>
               <w:right w:val="single" w:sz="4" w:space="0" w:color="auto"/>
             </w:tcBorders>
             <w:shd w:val="clear" w:color="auto" w:fill="auto"/>
@@ -26198,44 +26067,6 @@
           </w:p>
         </w:tc>
       </w:tr>
-      <w:tr>
-        <w:tblPrEx>
-          <w:tblBorders>
-            <w:top w:val="single" w:sz="4" w:space="0" w:color="auto"/>
-            <w:left w:val="single" w:sz="4" w:space="0" w:color="auto"/>
-            <w:bottom w:val="single" w:sz="4" w:space="0" w:color="auto"/>
-            <w:right w:val="single" w:sz="4" w:space="0" w:color="auto"/>
-            <w:insideH w:val="single" w:sz="4" w:space="0" w:color="auto"/>
-            <w:insideV w:val="single" w:sz="4" w:space="0" w:color="auto"/>
-          </w:tblBorders>
-          <w:tblLook w:val="0000" w:firstRow="0" w:lastRow="0" w:firstColumn="0" w:lastColumn="0" w:noHBand="0" w:noVBand="0"/>
-        </w:tblPrEx>
-        <w:trPr>
-          <w:gridAfter w:val="4"/>
-          <w:wAfter w:w="5184" w:type="dxa"/>
-          <w:trHeight w:val="210"/>
-        </w:trPr>
-        <w:tc>
-          <w:tcPr>
-            <w:tcW w:w="1300" w:type="dxa"/>
-          </w:tcPr>
-          <w:p>
-            <w:pPr>
-              <w:ind w:left="15"/>
-            </w:pPr>
-          </w:p>
-        </w:tc>
-        <w:tc>
-          <w:tcPr>
-            <w:tcW w:w="1436" w:type="dxa"/>
-          </w:tcPr>
-          <w:p>
-            <w:pPr>
-              <w:ind w:left="15"/>
-            </w:pPr>
-          </w:p>
-        </w:tc>
-      </w:tr>
     </w:tbl>
     <w:p>
       <w:pPr>
@@ -26258,18 +26089,6 @@
         </w:rPr>
         <w:t>Rate of pulled filament/increase in temperature is .188mm/C</w:t>
       </w:r>
-    </w:p>
-    <w:p>
-      <w:pPr>
-        <w:tabs>
-          <w:tab w:val="left" w:pos="1021"/>
-        </w:tabs>
-        <w:spacing w:line="288" w:lineRule="auto"/>
-        <w:rPr>
-          <w:rFonts w:ascii="Cambria" w:hAnsi="Cambria"/>
-          <w:b/>
-        </w:rPr>
-      </w:pPr>
     </w:p>
     <w:p>
       <w:pPr>
@@ -26379,7 +26198,13 @@
     </w:p>
     <w:p>
       <w:pPr>
-        <w:pStyle w:val="Header3"/>
+        <w:pStyle w:val="ListParagraph"/>
+        <w:spacing w:after="0" w:line="288" w:lineRule="auto"/>
+        <w:rPr>
+          <w:rFonts w:ascii="Cambria" w:hAnsi="Cambria"/>
+          <w:sz w:val="24"/>
+          <w:szCs w:val="24"/>
+        </w:rPr>
       </w:pPr>
     </w:p>
     <w:p>
@@ -26456,18 +26281,8 @@
           <w:sz w:val="24"/>
           <w:szCs w:val="24"/>
         </w:rPr>
-        <w:t xml:space="preserve">An interesting observation is that for this trial, over a temperature differential of 80 degrees Celsius, the extruded length increased by 15mm while for the ABS over a temperature differential of 30 degrees the extruded length increased by 10mm. Clearly the extruded length increased to the temperature increase ratio is far higher for the ABS filament possibly occurring because ABS has a higher thermal conductivity allowing it melt more for each temperature </w:t>
-      </w:r>
-      <w:proofErr w:type="gramStart"/>
-      <w:r>
-        <w:rPr>
-          <w:rFonts w:ascii="Cambria" w:hAnsi="Cambria"/>
-          <w:sz w:val="24"/>
-          <w:szCs w:val="24"/>
-        </w:rPr>
-        <w:t>increase(</w:t>
-      </w:r>
-      <w:proofErr w:type="gramEnd"/>
+        <w:t>An interesting observation is that for this trial, over a temperature differential of 80 degrees Celsius, the extruded length increased by 15mm while for the ABS over a temperature differential of 30 degrees the extruded length increased by 10mm. Clearly the extruded length increased to the temperature increase ratio is far higher for the ABS filament possibly occurring because ABS has a higher thermal conductivity allowing it melt more for each temperature increase(</w:t>
+      </w:r>
       <w:r>
         <w:rPr>
           <w:rFonts w:ascii="Cambria" w:hAnsi="Cambria"/>
@@ -26510,18 +26325,19 @@
     <w:tbl>
       <w:tblPr>
         <w:tblStyle w:val="TableGrid"/>
-        <w:tblW w:w="0" w:type="auto"/>
+        <w:tblW w:w="9365" w:type="dxa"/>
         <w:tblLook w:val="04A0" w:firstRow="1" w:lastRow="0" w:firstColumn="1" w:lastColumn="0" w:noHBand="0" w:noVBand="1"/>
       </w:tblPr>
       <w:tblGrid>
-        <w:gridCol w:w="2952"/>
-        <w:gridCol w:w="2952"/>
-        <w:gridCol w:w="2952"/>
+        <w:gridCol w:w="2386"/>
+        <w:gridCol w:w="2463"/>
+        <w:gridCol w:w="2258"/>
+        <w:gridCol w:w="2258"/>
       </w:tblGrid>
       <w:tr>
         <w:tc>
           <w:tcPr>
-            <w:tcW w:w="2952" w:type="dxa"/>
+            <w:tcW w:w="2386" w:type="dxa"/>
           </w:tcPr>
           <w:p>
             <w:r>
@@ -26531,7 +26347,7 @@
         </w:tc>
         <w:tc>
           <w:tcPr>
-            <w:tcW w:w="2952" w:type="dxa"/>
+            <w:tcW w:w="2463" w:type="dxa"/>
           </w:tcPr>
           <w:p>
             <w:r>
@@ -26541,11 +26357,21 @@
         </w:tc>
         <w:tc>
           <w:tcPr>
-            <w:tcW w:w="2952" w:type="dxa"/>
+            <w:tcW w:w="2258" w:type="dxa"/>
           </w:tcPr>
           <w:p>
             <w:r>
               <w:t xml:space="preserve">Cross Section Diameter </w:t>
+            </w:r>
+          </w:p>
+        </w:tc>
+        <w:tc>
+          <w:tcPr>
+            <w:tcW w:w="2258" w:type="dxa"/>
+          </w:tcPr>
+          <w:p>
+            <w:r>
+              <w:t>Die Swell Ratios</w:t>
             </w:r>
           </w:p>
         </w:tc>
@@ -26553,7 +26379,7 @@
       <w:tr>
         <w:tc>
           <w:tcPr>
-            <w:tcW w:w="2952" w:type="dxa"/>
+            <w:tcW w:w="2386" w:type="dxa"/>
           </w:tcPr>
           <w:p>
             <w:r>
@@ -26563,7 +26389,7 @@
         </w:tc>
         <w:tc>
           <w:tcPr>
-            <w:tcW w:w="2952" w:type="dxa"/>
+            <w:tcW w:w="2463" w:type="dxa"/>
           </w:tcPr>
           <w:p>
             <w:r>
@@ -26573,11 +26399,21 @@
         </w:tc>
         <w:tc>
           <w:tcPr>
-            <w:tcW w:w="2952" w:type="dxa"/>
+            <w:tcW w:w="2258" w:type="dxa"/>
           </w:tcPr>
           <w:p>
             <w:r>
               <w:t>.98</w:t>
+            </w:r>
+          </w:p>
+        </w:tc>
+        <w:tc>
+          <w:tcPr>
+            <w:tcW w:w="2258" w:type="dxa"/>
+          </w:tcPr>
+          <w:p>
+            <w:r>
+              <w:t>1.63</w:t>
             </w:r>
           </w:p>
         </w:tc>
@@ -26585,7 +26421,7 @@
       <w:tr>
         <w:tc>
           <w:tcPr>
-            <w:tcW w:w="2952" w:type="dxa"/>
+            <w:tcW w:w="2386" w:type="dxa"/>
           </w:tcPr>
           <w:p>
             <w:r>
@@ -26595,7 +26431,7 @@
         </w:tc>
         <w:tc>
           <w:tcPr>
-            <w:tcW w:w="2952" w:type="dxa"/>
+            <w:tcW w:w="2463" w:type="dxa"/>
           </w:tcPr>
           <w:p>
             <w:r>
@@ -26605,11 +26441,21 @@
         </w:tc>
         <w:tc>
           <w:tcPr>
-            <w:tcW w:w="2952" w:type="dxa"/>
+            <w:tcW w:w="2258" w:type="dxa"/>
           </w:tcPr>
           <w:p>
             <w:r>
               <w:t>.80</w:t>
+            </w:r>
+          </w:p>
+        </w:tc>
+        <w:tc>
+          <w:tcPr>
+            <w:tcW w:w="2258" w:type="dxa"/>
+          </w:tcPr>
+          <w:p>
+            <w:r>
+              <w:t>1.33</w:t>
             </w:r>
           </w:p>
         </w:tc>
@@ -26617,7 +26463,7 @@
       <w:tr>
         <w:tc>
           <w:tcPr>
-            <w:tcW w:w="2952" w:type="dxa"/>
+            <w:tcW w:w="2386" w:type="dxa"/>
           </w:tcPr>
           <w:p>
             <w:r>
@@ -26627,7 +26473,7 @@
         </w:tc>
         <w:tc>
           <w:tcPr>
-            <w:tcW w:w="2952" w:type="dxa"/>
+            <w:tcW w:w="2463" w:type="dxa"/>
           </w:tcPr>
           <w:p>
             <w:r>
@@ -26637,11 +26483,21 @@
         </w:tc>
         <w:tc>
           <w:tcPr>
-            <w:tcW w:w="2952" w:type="dxa"/>
+            <w:tcW w:w="2258" w:type="dxa"/>
           </w:tcPr>
           <w:p>
             <w:r>
               <w:t>.75</w:t>
+            </w:r>
+          </w:p>
+        </w:tc>
+        <w:tc>
+          <w:tcPr>
+            <w:tcW w:w="2258" w:type="dxa"/>
+          </w:tcPr>
+          <w:p>
+            <w:r>
+              <w:t>1.25</w:t>
             </w:r>
           </w:p>
         </w:tc>
@@ -26649,7 +26505,7 @@
       <w:tr>
         <w:tc>
           <w:tcPr>
-            <w:tcW w:w="2952" w:type="dxa"/>
+            <w:tcW w:w="2386" w:type="dxa"/>
           </w:tcPr>
           <w:p>
             <w:r>
@@ -26659,7 +26515,7 @@
         </w:tc>
         <w:tc>
           <w:tcPr>
-            <w:tcW w:w="2952" w:type="dxa"/>
+            <w:tcW w:w="2463" w:type="dxa"/>
           </w:tcPr>
           <w:p>
             <w:r>
@@ -26669,11 +26525,21 @@
         </w:tc>
         <w:tc>
           <w:tcPr>
-            <w:tcW w:w="2952" w:type="dxa"/>
+            <w:tcW w:w="2258" w:type="dxa"/>
           </w:tcPr>
           <w:p>
             <w:r>
               <w:t>.67</w:t>
+            </w:r>
+          </w:p>
+        </w:tc>
+        <w:tc>
+          <w:tcPr>
+            <w:tcW w:w="2258" w:type="dxa"/>
+          </w:tcPr>
+          <w:p>
+            <w:r>
+              <w:t>1.12</w:t>
             </w:r>
           </w:p>
         </w:tc>
@@ -26681,7 +26547,7 @@
       <w:tr>
         <w:tc>
           <w:tcPr>
-            <w:tcW w:w="2952" w:type="dxa"/>
+            <w:tcW w:w="2386" w:type="dxa"/>
           </w:tcPr>
           <w:p>
             <w:r>
@@ -26691,7 +26557,7 @@
         </w:tc>
         <w:tc>
           <w:tcPr>
-            <w:tcW w:w="2952" w:type="dxa"/>
+            <w:tcW w:w="2463" w:type="dxa"/>
           </w:tcPr>
           <w:p>
             <w:r>
@@ -26701,11 +26567,21 @@
         </w:tc>
         <w:tc>
           <w:tcPr>
-            <w:tcW w:w="2952" w:type="dxa"/>
+            <w:tcW w:w="2258" w:type="dxa"/>
           </w:tcPr>
           <w:p>
             <w:r>
               <w:t>.64</w:t>
+            </w:r>
+          </w:p>
+        </w:tc>
+        <w:tc>
+          <w:tcPr>
+            <w:tcW w:w="2258" w:type="dxa"/>
+          </w:tcPr>
+          <w:p>
+            <w:r>
+              <w:t>1.06</w:t>
             </w:r>
           </w:p>
         </w:tc>
@@ -26713,7 +26589,7 @@
       <w:tr>
         <w:tc>
           <w:tcPr>
-            <w:tcW w:w="2952" w:type="dxa"/>
+            <w:tcW w:w="2386" w:type="dxa"/>
           </w:tcPr>
           <w:p>
             <w:r>
@@ -26723,7 +26599,7 @@
         </w:tc>
         <w:tc>
           <w:tcPr>
-            <w:tcW w:w="2952" w:type="dxa"/>
+            <w:tcW w:w="2463" w:type="dxa"/>
           </w:tcPr>
           <w:p>
             <w:r>
@@ -26733,11 +26609,21 @@
         </w:tc>
         <w:tc>
           <w:tcPr>
-            <w:tcW w:w="2952" w:type="dxa"/>
+            <w:tcW w:w="2258" w:type="dxa"/>
           </w:tcPr>
           <w:p>
             <w:r>
               <w:t>.62</w:t>
+            </w:r>
+          </w:p>
+        </w:tc>
+        <w:tc>
+          <w:tcPr>
+            <w:tcW w:w="2258" w:type="dxa"/>
+          </w:tcPr>
+          <w:p>
+            <w:r>
+              <w:t>1.03</w:t>
             </w:r>
           </w:p>
         </w:tc>
@@ -26745,7 +26631,7 @@
       <w:tr>
         <w:tc>
           <w:tcPr>
-            <w:tcW w:w="2952" w:type="dxa"/>
+            <w:tcW w:w="2386" w:type="dxa"/>
           </w:tcPr>
           <w:p>
             <w:r>
@@ -26755,7 +26641,7 @@
         </w:tc>
         <w:tc>
           <w:tcPr>
-            <w:tcW w:w="2952" w:type="dxa"/>
+            <w:tcW w:w="2463" w:type="dxa"/>
           </w:tcPr>
           <w:p>
             <w:r>
@@ -26765,11 +26651,21 @@
         </w:tc>
         <w:tc>
           <w:tcPr>
-            <w:tcW w:w="2952" w:type="dxa"/>
+            <w:tcW w:w="2258" w:type="dxa"/>
           </w:tcPr>
           <w:p>
             <w:r>
               <w:t>.61</w:t>
+            </w:r>
+          </w:p>
+        </w:tc>
+        <w:tc>
+          <w:tcPr>
+            <w:tcW w:w="2258" w:type="dxa"/>
+          </w:tcPr>
+          <w:p>
+            <w:r>
+              <w:t>1.01</w:t>
             </w:r>
           </w:p>
         </w:tc>
@@ -26777,7 +26673,7 @@
       <w:tr>
         <w:tc>
           <w:tcPr>
-            <w:tcW w:w="2952" w:type="dxa"/>
+            <w:tcW w:w="2386" w:type="dxa"/>
           </w:tcPr>
           <w:p>
             <w:r>
@@ -26787,7 +26683,7 @@
         </w:tc>
         <w:tc>
           <w:tcPr>
-            <w:tcW w:w="2952" w:type="dxa"/>
+            <w:tcW w:w="2463" w:type="dxa"/>
           </w:tcPr>
           <w:p>
             <w:r>
@@ -26797,11 +26693,21 @@
         </w:tc>
         <w:tc>
           <w:tcPr>
-            <w:tcW w:w="2952" w:type="dxa"/>
+            <w:tcW w:w="2258" w:type="dxa"/>
           </w:tcPr>
           <w:p>
             <w:r>
               <w:t>.60</w:t>
+            </w:r>
+          </w:p>
+        </w:tc>
+        <w:tc>
+          <w:tcPr>
+            <w:tcW w:w="2258" w:type="dxa"/>
+          </w:tcPr>
+          <w:p>
+            <w:r>
+              <w:t>1.00</w:t>
             </w:r>
           </w:p>
         </w:tc>
@@ -26969,25 +26875,7 @@
           <w:sz w:val="24"/>
           <w:szCs w:val="24"/>
         </w:rPr>
-        <w:t xml:space="preserve">However, it is important to note that at the end of a certain length of the extruded </w:t>
-      </w:r>
-      <w:proofErr w:type="gramStart"/>
-      <w:r>
-        <w:rPr>
-          <w:rFonts w:ascii="Cambria" w:hAnsi="Cambria"/>
-          <w:sz w:val="24"/>
-          <w:szCs w:val="24"/>
-        </w:rPr>
-        <w:t>filament(</w:t>
-      </w:r>
-      <w:proofErr w:type="gramEnd"/>
-      <w:r>
-        <w:rPr>
-          <w:rFonts w:ascii="Cambria" w:hAnsi="Cambria"/>
-          <w:sz w:val="24"/>
-          <w:szCs w:val="24"/>
-        </w:rPr>
-        <w:t>as seen in the picture below) die swell begins to reoccur as the diameter of the extruded filament becomes noticeably thicker. This occurs since the filament was sitting in the hot end before hand it is sufficiently melted, however, but once the motor starts the filament near the end doesn’t spend as much time in the hot end as did the filament in the beginning thus it doesn’t get hot enough and failure as well as die swell occur.</w:t>
+        <w:t>However, it is important to note that at the end of a certain length of the extruded filament(as seen in the picture below) die swell begins to reoccur as the diameter of the extruded filament becomes noticeably thicker. This occurs since the filament was sitting in the hot end before hand it is sufficiently melted, however, but once the motor starts the filament near the end doesn’t spend as much time in the hot end as did the filament in the beginning thus it doesn’t get hot enough and failure as well as die swell occur.</w:t>
       </w:r>
     </w:p>
     <w:p>
@@ -27010,25 +26898,7 @@
           <w:sz w:val="24"/>
           <w:szCs w:val="24"/>
         </w:rPr>
-        <w:t xml:space="preserve">Thus important to not that increasing the temperature did not prevent failure, just alleviated the extent of the failure as occurrence of die swell in the beginning is avoided completely at high temperatures as .6 was the cross section diameter for 260, and its occurrence later is delayed as the extruded </w:t>
-      </w:r>
-      <w:proofErr w:type="gramStart"/>
-      <w:r>
-        <w:rPr>
-          <w:rFonts w:ascii="Cambria" w:hAnsi="Cambria"/>
-          <w:sz w:val="24"/>
-          <w:szCs w:val="24"/>
-        </w:rPr>
-        <w:t>length(</w:t>
-      </w:r>
-      <w:proofErr w:type="gramEnd"/>
-      <w:r>
-        <w:rPr>
-          <w:rFonts w:ascii="Cambria" w:hAnsi="Cambria"/>
-          <w:sz w:val="24"/>
-          <w:szCs w:val="24"/>
-        </w:rPr>
-        <w:t>before major die swell) grows steadily for each temperature.</w:t>
+        <w:t>Thus important to not that increasing the temperature did not prevent failure, just alleviated the extent of the failure as occurrence of die swell in the beginning is avoided completely at high temperatures as .6 was the cross section diameter for 260, and its occurrence later is delayed as the extruded length(before major die swell) grows steadily for each temperature.</w:t>
       </w:r>
     </w:p>
     <w:p>
@@ -27089,21 +26959,27 @@
         <w:t>Data</w:t>
       </w:r>
     </w:p>
+    <w:p>
+      <w:pPr>
+        <w:pStyle w:val="Header3"/>
+      </w:pPr>
+    </w:p>
     <w:tbl>
       <w:tblPr>
         <w:tblStyle w:val="TableGrid"/>
-        <w:tblW w:w="0" w:type="auto"/>
+        <w:tblW w:w="9576" w:type="dxa"/>
         <w:tblLook w:val="04A0" w:firstRow="1" w:lastRow="0" w:firstColumn="1" w:lastColumn="0" w:noHBand="0" w:noVBand="1"/>
       </w:tblPr>
       <w:tblGrid>
-        <w:gridCol w:w="2952"/>
-        <w:gridCol w:w="2952"/>
-        <w:gridCol w:w="2952"/>
+        <w:gridCol w:w="2386"/>
+        <w:gridCol w:w="2463"/>
+        <w:gridCol w:w="2258"/>
+        <w:gridCol w:w="2469"/>
       </w:tblGrid>
       <w:tr>
         <w:tc>
           <w:tcPr>
-            <w:tcW w:w="2952" w:type="dxa"/>
+            <w:tcW w:w="2386" w:type="dxa"/>
           </w:tcPr>
           <w:p>
             <w:r>
@@ -27113,7 +26989,7 @@
         </w:tc>
         <w:tc>
           <w:tcPr>
-            <w:tcW w:w="2952" w:type="dxa"/>
+            <w:tcW w:w="2463" w:type="dxa"/>
           </w:tcPr>
           <w:p>
             <w:r>
@@ -27123,11 +26999,21 @@
         </w:tc>
         <w:tc>
           <w:tcPr>
-            <w:tcW w:w="2952" w:type="dxa"/>
+            <w:tcW w:w="2258" w:type="dxa"/>
           </w:tcPr>
           <w:p>
             <w:r>
               <w:t>Cross Sect Diameter   mm</w:t>
+            </w:r>
+          </w:p>
+        </w:tc>
+        <w:tc>
+          <w:tcPr>
+            <w:tcW w:w="2469" w:type="dxa"/>
+          </w:tcPr>
+          <w:p>
+            <w:r>
+              <w:t>Die Swell Ratios</w:t>
             </w:r>
           </w:p>
         </w:tc>
@@ -27135,7 +27021,7 @@
       <w:tr>
         <w:tc>
           <w:tcPr>
-            <w:tcW w:w="2952" w:type="dxa"/>
+            <w:tcW w:w="2386" w:type="dxa"/>
           </w:tcPr>
           <w:p>
             <w:r>
@@ -27145,7 +27031,7 @@
         </w:tc>
         <w:tc>
           <w:tcPr>
-            <w:tcW w:w="2952" w:type="dxa"/>
+            <w:tcW w:w="2463" w:type="dxa"/>
           </w:tcPr>
           <w:p>
             <w:r>
@@ -27155,11 +27041,21 @@
         </w:tc>
         <w:tc>
           <w:tcPr>
-            <w:tcW w:w="2952" w:type="dxa"/>
+            <w:tcW w:w="2258" w:type="dxa"/>
           </w:tcPr>
           <w:p>
             <w:r>
               <w:t>.74</w:t>
+            </w:r>
+          </w:p>
+        </w:tc>
+        <w:tc>
+          <w:tcPr>
+            <w:tcW w:w="2469" w:type="dxa"/>
+          </w:tcPr>
+          <w:p>
+            <w:r>
+              <w:t>1.23</w:t>
             </w:r>
           </w:p>
         </w:tc>
@@ -27167,7 +27063,7 @@
       <w:tr>
         <w:tc>
           <w:tcPr>
-            <w:tcW w:w="2952" w:type="dxa"/>
+            <w:tcW w:w="2386" w:type="dxa"/>
           </w:tcPr>
           <w:p>
             <w:r>
@@ -27177,7 +27073,7 @@
         </w:tc>
         <w:tc>
           <w:tcPr>
-            <w:tcW w:w="2952" w:type="dxa"/>
+            <w:tcW w:w="2463" w:type="dxa"/>
           </w:tcPr>
           <w:p>
             <w:r>
@@ -27187,11 +27083,21 @@
         </w:tc>
         <w:tc>
           <w:tcPr>
-            <w:tcW w:w="2952" w:type="dxa"/>
+            <w:tcW w:w="2258" w:type="dxa"/>
           </w:tcPr>
           <w:p>
             <w:r>
               <w:t>.68</w:t>
+            </w:r>
+          </w:p>
+        </w:tc>
+        <w:tc>
+          <w:tcPr>
+            <w:tcW w:w="2469" w:type="dxa"/>
+          </w:tcPr>
+          <w:p>
+            <w:r>
+              <w:t>1.13</w:t>
             </w:r>
           </w:p>
         </w:tc>
@@ -27199,7 +27105,7 @@
       <w:tr>
         <w:tc>
           <w:tcPr>
-            <w:tcW w:w="2952" w:type="dxa"/>
+            <w:tcW w:w="2386" w:type="dxa"/>
           </w:tcPr>
           <w:p>
             <w:r>
@@ -27209,7 +27115,7 @@
         </w:tc>
         <w:tc>
           <w:tcPr>
-            <w:tcW w:w="2952" w:type="dxa"/>
+            <w:tcW w:w="2463" w:type="dxa"/>
           </w:tcPr>
           <w:p>
             <w:r>
@@ -27219,11 +27125,21 @@
         </w:tc>
         <w:tc>
           <w:tcPr>
-            <w:tcW w:w="2952" w:type="dxa"/>
+            <w:tcW w:w="2258" w:type="dxa"/>
           </w:tcPr>
           <w:p>
             <w:r>
               <w:t>.65</w:t>
+            </w:r>
+          </w:p>
+        </w:tc>
+        <w:tc>
+          <w:tcPr>
+            <w:tcW w:w="2469" w:type="dxa"/>
+          </w:tcPr>
+          <w:p>
+            <w:r>
+              <w:t>1.08</w:t>
             </w:r>
           </w:p>
         </w:tc>
@@ -27231,7 +27147,7 @@
       <w:tr>
         <w:tc>
           <w:tcPr>
-            <w:tcW w:w="2952" w:type="dxa"/>
+            <w:tcW w:w="2386" w:type="dxa"/>
           </w:tcPr>
           <w:p>
             <w:r>
@@ -27241,7 +27157,7 @@
         </w:tc>
         <w:tc>
           <w:tcPr>
-            <w:tcW w:w="2952" w:type="dxa"/>
+            <w:tcW w:w="2463" w:type="dxa"/>
           </w:tcPr>
           <w:p>
             <w:r>
@@ -27251,11 +27167,21 @@
         </w:tc>
         <w:tc>
           <w:tcPr>
-            <w:tcW w:w="2952" w:type="dxa"/>
+            <w:tcW w:w="2258" w:type="dxa"/>
           </w:tcPr>
           <w:p>
             <w:r>
               <w:t>.64</w:t>
+            </w:r>
+          </w:p>
+        </w:tc>
+        <w:tc>
+          <w:tcPr>
+            <w:tcW w:w="2469" w:type="dxa"/>
+          </w:tcPr>
+          <w:p>
+            <w:r>
+              <w:t>1.06</w:t>
             </w:r>
           </w:p>
         </w:tc>
@@ -27267,7 +27193,15 @@
       </w:pPr>
     </w:p>
     <w:p>
-      <w:r>
+      <w:pPr>
+        <w:rPr>
+          <w:rFonts w:ascii="Cambria" w:hAnsi="Cambria"/>
+        </w:rPr>
+      </w:pPr>
+      <w:r>
+        <w:rPr>
+          <w:rFonts w:ascii="Cambria" w:hAnsi="Cambria"/>
+        </w:rPr>
         <w:t>Temperature vs. Extruded quality in terms of thickness and length</w:t>
       </w:r>
     </w:p>
@@ -27292,25 +27226,17 @@
         <w:rPr>
           <w:rFonts w:ascii="Cambria" w:hAnsi="Cambria"/>
           <w:b/>
-          <w:sz w:val="18"/>
-          <w:szCs w:val="18"/>
+          <w:sz w:val="24"/>
+          <w:szCs w:val="24"/>
         </w:rPr>
       </w:pPr>
       <w:r>
         <w:rPr>
           <w:rFonts w:ascii="Cambria" w:hAnsi="Cambria"/>
-          <w:sz w:val="18"/>
-          <w:szCs w:val="18"/>
-        </w:rPr>
-        <w:t xml:space="preserve">1.75mm </w:t>
-      </w:r>
-      <w:r>
-        <w:rPr>
-          <w:rFonts w:ascii="Cambria" w:hAnsi="Cambria"/>
-          <w:sz w:val="18"/>
-          <w:szCs w:val="18"/>
-        </w:rPr>
-        <w:t>ABS Yellow Octave Filament</w:t>
+          <w:sz w:val="24"/>
+          <w:szCs w:val="24"/>
+        </w:rPr>
+        <w:t>1.75mm ABS Yellow Octave Filament</w:t>
       </w:r>
     </w:p>
     <w:p>
@@ -27326,57 +27252,17 @@
         <w:rPr>
           <w:rFonts w:ascii="Cambria" w:hAnsi="Cambria"/>
           <w:b/>
-          <w:sz w:val="18"/>
-          <w:szCs w:val="18"/>
+          <w:sz w:val="24"/>
+          <w:szCs w:val="24"/>
         </w:rPr>
       </w:pPr>
       <w:r>
         <w:rPr>
           <w:rFonts w:ascii="Cambria" w:hAnsi="Cambria"/>
-          <w:sz w:val="18"/>
-          <w:szCs w:val="18"/>
-        </w:rPr>
-        <w:t>1</w:t>
-      </w:r>
-      <w:r>
-        <w:rPr>
-          <w:rFonts w:ascii="Cambria" w:hAnsi="Cambria"/>
-          <w:sz w:val="18"/>
-          <w:szCs w:val="18"/>
-        </w:rPr>
-        <w:t>.2</w:t>
-      </w:r>
-      <w:r>
-        <w:rPr>
-          <w:rFonts w:ascii="Cambria" w:hAnsi="Cambria"/>
-          <w:sz w:val="18"/>
-          <w:szCs w:val="18"/>
-        </w:rPr>
-        <w:t xml:space="preserve">mm </w:t>
-      </w:r>
-      <w:r>
-        <w:rPr>
-          <w:rFonts w:ascii="Cambria" w:hAnsi="Cambria"/>
-          <w:sz w:val="18"/>
-          <w:szCs w:val="18"/>
-        </w:rPr>
-        <w:t>V6</w:t>
-      </w:r>
-      <w:r>
-        <w:rPr>
-          <w:rFonts w:ascii="Cambria" w:hAnsi="Cambria"/>
-          <w:sz w:val="18"/>
-          <w:szCs w:val="18"/>
-        </w:rPr>
-        <w:t xml:space="preserve"> nozzle</w:t>
-      </w:r>
-      <w:r>
-        <w:rPr>
-          <w:rFonts w:ascii="Cambria" w:hAnsi="Cambria"/>
-          <w:sz w:val="18"/>
-          <w:szCs w:val="18"/>
-        </w:rPr>
-        <w:t xml:space="preserve"> with 0.6mm orifice</w:t>
+          <w:sz w:val="24"/>
+          <w:szCs w:val="24"/>
+        </w:rPr>
+        <w:t>1.2mm V6 nozzle with 0.6mm orifice</w:t>
       </w:r>
     </w:p>
     <w:p>
@@ -27423,25 +27309,7 @@
           <w:sz w:val="24"/>
           <w:szCs w:val="24"/>
         </w:rPr>
-        <w:t xml:space="preserve">with the severe blobbing remains fairly constant in length throughout the different </w:t>
-      </w:r>
-      <w:proofErr w:type="gramStart"/>
-      <w:r>
-        <w:rPr>
-          <w:rFonts w:ascii="Cambria" w:hAnsi="Cambria"/>
-          <w:sz w:val="24"/>
-          <w:szCs w:val="24"/>
-        </w:rPr>
-        <w:t>trials(</w:t>
-      </w:r>
-      <w:proofErr w:type="gramEnd"/>
-      <w:r>
-        <w:rPr>
-          <w:rFonts w:ascii="Cambria" w:hAnsi="Cambria"/>
-          <w:sz w:val="24"/>
-          <w:szCs w:val="24"/>
-        </w:rPr>
-        <w:t>Look for an explanation for this). Overall blobbing occurs at the end of each trial suggesting that even 270 degrees isn’t high enough so hot end needs a higher temperature to so even if the filament is there for a shorter time it will heat up to 240.</w:t>
+        <w:t>with the severe blobbing remains fairly constant in length throughout the different trials(Look for an explanation for this). Overall blobbing occurs at the end of each trial suggesting that even 270 degrees isn’t high enough so hot end needs a higher temperature to so even if the filament is there for a shorter time it will heat up to 240.</w:t>
       </w:r>
     </w:p>
     <w:p>
@@ -27657,23 +27525,7 @@
         <w:t xml:space="preserve"> in free time</w:t>
       </w:r>
       <w:r>
-        <w:t xml:space="preserve">, you enter the value its supposed to extrude and then how much it did, its current step setting, and then it generates the correct amount </w:t>
-      </w:r>
-      <w:proofErr w:type="spellStart"/>
-      <w:r>
-        <w:t>Gcode</w:t>
-      </w:r>
-      <w:proofErr w:type="spellEnd"/>
-      <w:r>
-        <w:t xml:space="preserve"> for you and inputs it into the command. Will look into the source on </w:t>
-      </w:r>
-      <w:proofErr w:type="spellStart"/>
-      <w:r>
-        <w:t>github</w:t>
-      </w:r>
-      <w:proofErr w:type="spellEnd"/>
-      <w:r>
-        <w:t xml:space="preserve"> and make a in program mod, if not can write a separate script</w:t>
+        <w:t>, you enter the value its supposed to extrude and then how much it did, its current step setting, and then it generates the correct amount Gcode for you and inputs it into the command. Will look into the source on github and make a in program mod, if not can write a separate script</w:t>
       </w:r>
     </w:p>
     <w:p/>
@@ -27694,15 +27546,7 @@
         <w:t>st</w:t>
       </w:r>
       <w:r>
-        <w:t xml:space="preserve"> set of trials was essentially </w:t>
-      </w:r>
-      <w:proofErr w:type="spellStart"/>
-      <w:r>
-        <w:t>pla</w:t>
-      </w:r>
-      <w:proofErr w:type="spellEnd"/>
-      <w:r>
-        <w:t xml:space="preserve"> vs abs, and 1.75mm and 3.00mm </w:t>
+        <w:t xml:space="preserve"> set of trials was essentially pla vs abs, and 1.75mm and 3.00mm </w:t>
       </w:r>
     </w:p>
     <w:p>
@@ -27718,22 +27562,7 @@
       </w:pPr>
       <w:r>
         <w:tab/>
-      </w:r>
-      <w:proofErr w:type="gramStart"/>
-      <w:r>
-        <w:t>abs</w:t>
-      </w:r>
-      <w:proofErr w:type="gramEnd"/>
-      <w:r>
-        <w:t xml:space="preserve"> vs </w:t>
-      </w:r>
-      <w:proofErr w:type="spellStart"/>
-      <w:r>
-        <w:t>pla</w:t>
-      </w:r>
-      <w:proofErr w:type="spellEnd"/>
-      <w:r>
-        <w:t xml:space="preserve"> no affirmative sets of data, </w:t>
+        <w:t xml:space="preserve">abs vs pla no affirmative sets of data, </w:t>
       </w:r>
       <w:r>
         <w:tab/>
@@ -27751,23 +27580,7 @@
       </w:r>
       <w:r>
         <w:tab/>
-        <w:t>(</w:t>
-      </w:r>
-      <w:proofErr w:type="gramStart"/>
-      <w:r>
-        <w:t>basically</w:t>
-      </w:r>
-      <w:proofErr w:type="gramEnd"/>
-      <w:r>
-        <w:t xml:space="preserve"> have a possible explanation for </w:t>
-      </w:r>
-      <w:proofErr w:type="spellStart"/>
-      <w:r>
-        <w:t>pla</w:t>
-      </w:r>
-      <w:proofErr w:type="spellEnd"/>
-      <w:r>
-        <w:t xml:space="preserve"> vs abs, for 1.75mm vs 3.00mm)</w:t>
+        <w:t>(basically have a possible explanation for pla vs abs, for 1.75mm vs 3.00mm)</w:t>
       </w:r>
     </w:p>
     <w:p>
@@ -27776,14 +27589,7 @@
       </w:r>
       <w:r>
         <w:tab/>
-      </w:r>
-      <w:proofErr w:type="gramStart"/>
-      <w:r>
-        <w:t>blame</w:t>
-      </w:r>
-      <w:proofErr w:type="gramEnd"/>
-      <w:r>
-        <w:t xml:space="preserve"> the motor for this issue</w:t>
+        <w:t>blame the motor for this issue</w:t>
       </w:r>
     </w:p>
     <w:p>
@@ -27964,15 +27770,7 @@
         <w:ind w:firstLine="720"/>
       </w:pPr>
       <w:r>
-        <w:t xml:space="preserve">The extent of swelling is expressed as B, the die-swell ratio of </w:t>
-      </w:r>
-      <w:proofErr w:type="spellStart"/>
-      <w:r>
-        <w:t>extrudate</w:t>
-      </w:r>
-      <w:proofErr w:type="spellEnd"/>
-      <w:r>
-        <w:t xml:space="preserve"> diameter to die diameter.</w:t>
+        <w:t>The extent of swelling is expressed as B, the die-swell ratio of extrudate diameter to die diameter.</w:t>
       </w:r>
     </w:p>
     <w:tbl>
@@ -28216,6 +28014,23 @@
         <w:pStyle w:val="Body1"/>
         <w:ind w:firstLine="720"/>
       </w:pPr>
+      <w:r>
+        <w:t xml:space="preserve">In conclusion increasing the temperature showed a noticeably decrease in the die swell ratio </w:t>
+      </w:r>
+      <w:r>
+        <w:t xml:space="preserve">as shown in table 9 and 10 </w:t>
+      </w:r>
+      <w:bookmarkStart w:id="0" w:name="_GoBack"/>
+      <w:bookmarkEnd w:id="0"/>
+      <w:r>
+        <w:t>while increasing the speed to increase it.</w:t>
+      </w:r>
+    </w:p>
+    <w:p>
+      <w:pPr>
+        <w:pStyle w:val="Body1"/>
+        <w:ind w:firstLine="720"/>
+      </w:pPr>
     </w:p>
     <w:p>
       <w:pPr>
@@ -28572,11 +28387,7 @@
       </w:pPr>
       <w:r>
         <w:tab/>
-        <w:t xml:space="preserve">Where </w:t>
-      </w:r>
-      <w:proofErr w:type="spellStart"/>
-      <w:r>
-        <w:t>E</w:t>
+        <w:t>Where E</w:t>
       </w:r>
       <w:r>
         <w:rPr>
@@ -28584,7 +28395,6 @@
         </w:rPr>
         <w:t>new</w:t>
       </w:r>
-      <w:proofErr w:type="spellEnd"/>
       <w:r>
         <w:t xml:space="preserve"> is the new</w:t>
       </w:r>
@@ -28595,11 +28405,7 @@
         <w:t xml:space="preserve"> </w:t>
       </w:r>
       <w:r>
-        <w:t xml:space="preserve">value to input to the printer to properly calibrate the extruder, </w:t>
-      </w:r>
-      <w:proofErr w:type="spellStart"/>
-      <w:r>
-        <w:t>L</w:t>
+        <w:t>value to input to the printer to properly calibrate the extruder, L</w:t>
       </w:r>
       <w:r>
         <w:rPr>
@@ -28607,13 +28413,8 @@
         </w:rPr>
         <w:t>set</w:t>
       </w:r>
-      <w:proofErr w:type="spellEnd"/>
-      <w:r>
-        <w:t xml:space="preserve"> is the set length of filament to be extruded, </w:t>
-      </w:r>
-      <w:proofErr w:type="spellStart"/>
-      <w:r>
-        <w:t>L</w:t>
+      <w:r>
+        <w:t xml:space="preserve"> is the set length of filament to be extruded, L</w:t>
       </w:r>
       <w:r>
         <w:rPr>
@@ -28621,7 +28422,6 @@
         </w:rPr>
         <w:t>measured</w:t>
       </w:r>
-      <w:proofErr w:type="spellEnd"/>
       <w:r>
         <w:t xml:space="preserve"> is the actual length of filament </w:t>
       </w:r>
@@ -28629,11 +28429,7 @@
         <w:t>pulled</w:t>
       </w:r>
       <w:r>
-        <w:t xml:space="preserve">, and </w:t>
-      </w:r>
-      <w:proofErr w:type="spellStart"/>
-      <w:r>
-        <w:t>E</w:t>
+        <w:t>, and E</w:t>
       </w:r>
       <w:r>
         <w:rPr>
@@ -28641,7 +28437,6 @@
         </w:rPr>
         <w:t>current</w:t>
       </w:r>
-      <w:proofErr w:type="spellEnd"/>
       <w:r>
         <w:t xml:space="preserve"> is the current extruder value.</w:t>
       </w:r>
@@ -28652,15 +28447,7 @@
       </w:pPr>
       <w:r>
         <w:tab/>
-        <w:t xml:space="preserve">Calibration for these experiments all follow the same procedure. From a known point, 150 mm of filament is marked. Using </w:t>
-      </w:r>
-      <w:proofErr w:type="spellStart"/>
-      <w:r>
-        <w:t>Pronterface</w:t>
-      </w:r>
-      <w:proofErr w:type="spellEnd"/>
-      <w:r>
-        <w:t>, a printer G-CODE sender, the printer is instructed to extrude 100 mm of filament at a set slow speed known to work w</w:t>
+        <w:t>Calibration for these experiments all follow the same procedure. From a known point, 150 mm of filament is marked. Using Pronterface, a printer G-CODE sender, the printer is instructed to extrude 100 mm of filament at a set slow speed known to work w</w:t>
       </w:r>
       <w:r>
         <w:t>ithout failure. After extruding</w:t>
@@ -28669,11 +28456,7 @@
         <w:t xml:space="preserve"> the length from the mark to the known point is measured. If properly calibrated, this value</w:t>
       </w:r>
       <w:r>
-        <w:t xml:space="preserve"> </w:t>
-      </w:r>
-      <w:proofErr w:type="spellStart"/>
-      <w:r>
-        <w:t>L</w:t>
+        <w:t xml:space="preserve"> L</w:t>
       </w:r>
       <w:r>
         <w:rPr>
@@ -28681,7 +28464,6 @@
         </w:rPr>
         <w:t>measured</w:t>
       </w:r>
-      <w:proofErr w:type="spellEnd"/>
       <w:r>
         <w:t xml:space="preserve"> should be exactly 50 mm.</w:t>
       </w:r>
@@ -28971,15 +28753,7 @@
         <w:pStyle w:val="Header2"/>
       </w:pPr>
       <w:r>
-        <w:t xml:space="preserve">Appendix B – </w:t>
-      </w:r>
-      <w:proofErr w:type="spellStart"/>
-      <w:r>
-        <w:t>Printrun</w:t>
-      </w:r>
-      <w:proofErr w:type="spellEnd"/>
-      <w:r>
-        <w:t xml:space="preserve"> Software</w:t>
+        <w:t>Appendix B – Printrun Software</w:t>
       </w:r>
     </w:p>
     <w:p>
@@ -29008,19 +28782,20 @@
           <w:sz w:val="24"/>
           <w:szCs w:val="24"/>
         </w:rPr>
-        <w:t xml:space="preserve">Inputting G-Code for every calibration and manually inputting the extruded filament length as well as extrusion speed became exceedingly tedious after many tests thus it was decided to fork the </w:t>
-      </w:r>
-      <w:proofErr w:type="spellStart"/>
-      <w:r>
+        <w:t>Inputting G-Code for every calibration and manually inputting the extruded filament length as well as extrusion speed became exceedingly tedious after many tests thus it was decided to fork the Pronterface repository and then add some custom buttons and fields to automate the calibration process and write scripts to run the various tests.</w:t>
+      </w:r>
+    </w:p>
+    <w:p>
+      <w:pPr>
+        <w:pStyle w:val="Header3"/>
+        <w:ind w:firstLine="720"/>
         <w:rPr>
           <w:rFonts w:eastAsiaTheme="minorEastAsia"/>
           <w:b w:val="0"/>
           <w:sz w:val="24"/>
           <w:szCs w:val="24"/>
         </w:rPr>
-        <w:t>Pronterface</w:t>
-      </w:r>
-      <w:proofErr w:type="spellEnd"/>
+      </w:pPr>
       <w:r>
         <w:rPr>
           <w:rFonts w:eastAsiaTheme="minorEastAsia"/>
@@ -29028,7 +28803,7 @@
           <w:sz w:val="24"/>
           <w:szCs w:val="24"/>
         </w:rPr>
-        <w:t xml:space="preserve"> repository and then add some custom buttons and fields to automate the calibration process and write scripts to run the various tests.</w:t>
+        <w:t xml:space="preserve">However, after reading through the source code and documentation it was realized that Pronterface includes the capability to include custom macros, but the reason why this is truly powerful is it allows the user to integrate python with the gCode macro making it easier to execute program logic. Because of this source wasn’t modified instead several python scripts were written to automate calibration and testing. </w:t>
       </w:r>
     </w:p>
     <w:p>
@@ -29049,128 +28824,7 @@
           <w:sz w:val="24"/>
           <w:szCs w:val="24"/>
         </w:rPr>
-        <w:t xml:space="preserve">However, after reading through the source code and documentation it was realized that </w:t>
-      </w:r>
-      <w:proofErr w:type="spellStart"/>
-      <w:r>
-        <w:rPr>
-          <w:rFonts w:eastAsiaTheme="minorEastAsia"/>
-          <w:b w:val="0"/>
-          <w:sz w:val="24"/>
-          <w:szCs w:val="24"/>
-        </w:rPr>
-        <w:t>Pronterface</w:t>
-      </w:r>
-      <w:proofErr w:type="spellEnd"/>
-      <w:r>
-        <w:rPr>
-          <w:rFonts w:eastAsiaTheme="minorEastAsia"/>
-          <w:b w:val="0"/>
-          <w:sz w:val="24"/>
-          <w:szCs w:val="24"/>
-        </w:rPr>
-        <w:t xml:space="preserve"> includes the capability to include custom macros, but the reason why this is truly powerful is it allows the user to integrate python with the </w:t>
-      </w:r>
-      <w:proofErr w:type="spellStart"/>
-      <w:r>
-        <w:rPr>
-          <w:rFonts w:eastAsiaTheme="minorEastAsia"/>
-          <w:b w:val="0"/>
-          <w:sz w:val="24"/>
-          <w:szCs w:val="24"/>
-        </w:rPr>
-        <w:t>gCode</w:t>
-      </w:r>
-      <w:proofErr w:type="spellEnd"/>
-      <w:r>
-        <w:rPr>
-          <w:rFonts w:eastAsiaTheme="minorEastAsia"/>
-          <w:b w:val="0"/>
-          <w:sz w:val="24"/>
-          <w:szCs w:val="24"/>
-        </w:rPr>
-        <w:t xml:space="preserve"> macro making it easier to execute program logic. Because of this source wasn’t modified instead several python scripts were written to automate calibration and testing. </w:t>
-      </w:r>
-    </w:p>
-    <w:p>
-      <w:pPr>
-        <w:pStyle w:val="Header3"/>
-        <w:ind w:firstLine="720"/>
-        <w:rPr>
-          <w:rFonts w:eastAsiaTheme="minorEastAsia"/>
-          <w:b w:val="0"/>
-          <w:sz w:val="24"/>
-          <w:szCs w:val="24"/>
-        </w:rPr>
-      </w:pPr>
-      <w:r>
-        <w:rPr>
-          <w:rFonts w:eastAsiaTheme="minorEastAsia"/>
-          <w:b w:val="0"/>
-          <w:sz w:val="24"/>
-          <w:szCs w:val="24"/>
-        </w:rPr>
-        <w:t xml:space="preserve">First, three simple buttons were added to </w:t>
-      </w:r>
-      <w:proofErr w:type="spellStart"/>
-      <w:r>
-        <w:rPr>
-          <w:rFonts w:eastAsiaTheme="minorEastAsia"/>
-          <w:b w:val="0"/>
-          <w:sz w:val="24"/>
-          <w:szCs w:val="24"/>
-        </w:rPr>
-        <w:t>Pronterface</w:t>
-      </w:r>
-      <w:proofErr w:type="spellEnd"/>
-      <w:r>
-        <w:rPr>
-          <w:rFonts w:eastAsiaTheme="minorEastAsia"/>
-          <w:b w:val="0"/>
-          <w:sz w:val="24"/>
-          <w:szCs w:val="24"/>
-        </w:rPr>
-        <w:t xml:space="preserve"> labeled “800 steps,” “700 steps,” and “600 steps,” and each of these sets the extruder steps value to the number on the button. Then the material would be extruded and the pulled amount would be measured and then the macro “</w:t>
-      </w:r>
-      <w:proofErr w:type="spellStart"/>
-      <w:r>
-        <w:rPr>
-          <w:rFonts w:eastAsiaTheme="minorEastAsia"/>
-          <w:b w:val="0"/>
-          <w:sz w:val="24"/>
-          <w:szCs w:val="24"/>
-        </w:rPr>
-        <w:t>calibrate_extruder</w:t>
-      </w:r>
-      <w:proofErr w:type="spellEnd"/>
-      <w:r>
-        <w:rPr>
-          <w:rFonts w:eastAsiaTheme="minorEastAsia"/>
-          <w:b w:val="0"/>
-          <w:sz w:val="24"/>
-          <w:szCs w:val="24"/>
-        </w:rPr>
-        <w:t xml:space="preserve">” would be called by passing in the arguments for the “[set extruded length] [actual extruded length] [steps number]” and then this would automatically generate the g-Code using the calibration formula for a very accurate printer steps calibration. </w:t>
-      </w:r>
-      <w:proofErr w:type="gramStart"/>
-      <w:r>
-        <w:rPr>
-          <w:rFonts w:eastAsiaTheme="minorEastAsia"/>
-          <w:b w:val="0"/>
-          <w:sz w:val="24"/>
-          <w:szCs w:val="24"/>
-        </w:rPr>
-        <w:t>This code as well as some of the other macros are</w:t>
-      </w:r>
-      <w:proofErr w:type="gramEnd"/>
-      <w:r>
-        <w:rPr>
-          <w:rFonts w:eastAsiaTheme="minorEastAsia"/>
-          <w:b w:val="0"/>
-          <w:sz w:val="24"/>
-          <w:szCs w:val="24"/>
-        </w:rPr>
-        <w:t xml:space="preserve"> attached below.</w:t>
+        <w:t>First, three simple buttons were added to Pronterface labeled “800 steps,” “700 steps,” and “600 steps,” and each of these sets the extruder steps value to the number on the button. Then the material would be extruded and the pulled amount would be measured and then the macro “calibrate_extruder” would be called by passing in the arguments for the “[set extruded length] [actual extruded length] [steps number]” and then this would automatically generate the g-Code using the calibration formula for a very accurate printer steps calibration. This code as well as some of the other macros are attached below.</w:t>
       </w:r>
     </w:p>
     <w:p>
@@ -29201,52 +28855,25 @@
           <w:sz w:val="28"/>
           <w:szCs w:val="28"/>
         </w:rPr>
-        <w:t>Basically the first macro accepts the first 3 parameters from the command line and then calls the macro for the g-Code with the calculated steps value and then that one calls it with the {0</w:t>
-      </w:r>
-      <w:proofErr w:type="gramStart"/>
-      <w:r>
-        <w:rPr>
-          <w:b w:val="0"/>
+        <w:t>Basically the first macro accepts the first 3 parameters from the command line and then calls the macro for the g-Code with the calculated steps value and then that one calls it with the {0} which represents the first passed argument.</w:t>
+      </w:r>
+    </w:p>
+    <w:p>
+      <w:pPr>
+        <w:pStyle w:val="Header3"/>
+        <w:ind w:left="720"/>
+        <w:rPr>
           <w:sz w:val="28"/>
           <w:szCs w:val="28"/>
         </w:rPr>
-        <w:t>} which</w:t>
-      </w:r>
-      <w:proofErr w:type="gramEnd"/>
-      <w:r>
-        <w:rPr>
-          <w:b w:val="0"/>
+      </w:pPr>
+      <w:r>
+        <w:rPr>
           <w:sz w:val="28"/>
           <w:szCs w:val="28"/>
         </w:rPr>
-        <w:t xml:space="preserve"> represents the first passed argument.</w:t>
-      </w:r>
-    </w:p>
-    <w:p>
-      <w:pPr>
-        <w:pStyle w:val="Header3"/>
-        <w:ind w:left="720"/>
-        <w:rPr>
-          <w:sz w:val="28"/>
-          <w:szCs w:val="28"/>
-        </w:rPr>
-      </w:pPr>
-      <w:r>
-        <w:rPr>
-          <w:sz w:val="28"/>
-          <w:szCs w:val="28"/>
-        </w:rPr>
-        <w:t xml:space="preserve">Macro </w:t>
-      </w:r>
-      <w:proofErr w:type="spellStart"/>
-      <w:r>
-        <w:rPr>
-          <w:sz w:val="28"/>
-          <w:szCs w:val="28"/>
-        </w:rPr>
-        <w:t>calibrate_extruder</w:t>
-      </w:r>
-      <w:proofErr w:type="spellEnd"/>
+        <w:t>Macro calibrate_extruder</w:t>
+      </w:r>
     </w:p>
     <w:p>
       <w:pPr>
@@ -29272,45 +28899,13 @@
         <w:ind w:left="720"/>
         <w:rPr>
           <w:rFonts w:ascii="Helvetica Neue" w:hAnsi="Helvetica Neue" w:cs="Helvetica Neue"/>
-          <w:sz w:val="26"/>
-          <w:szCs w:val="26"/>
-        </w:rPr>
-      </w:pPr>
-      <w:proofErr w:type="gramStart"/>
+        </w:rPr>
+      </w:pPr>
       <w:r>
         <w:rPr>
           <w:rFonts w:ascii="Helvetica Neue" w:hAnsi="Helvetica Neue" w:cs="Helvetica Neue"/>
-          <w:sz w:val="26"/>
-          <w:szCs w:val="26"/>
-        </w:rPr>
-        <w:t>!set</w:t>
-      </w:r>
-      <w:proofErr w:type="gramEnd"/>
-      <w:r>
-        <w:rPr>
-          <w:rFonts w:ascii="Helvetica Neue" w:hAnsi="Helvetica Neue" w:cs="Helvetica Neue"/>
-          <w:sz w:val="26"/>
-          <w:szCs w:val="26"/>
-        </w:rPr>
-        <w:t xml:space="preserve"> = float(</w:t>
-      </w:r>
-      <w:proofErr w:type="spellStart"/>
-      <w:r>
-        <w:rPr>
-          <w:rFonts w:ascii="Helvetica Neue" w:hAnsi="Helvetica Neue" w:cs="Helvetica Neue"/>
-          <w:sz w:val="26"/>
-          <w:szCs w:val="26"/>
-        </w:rPr>
-        <w:t>arg</w:t>
-      </w:r>
-      <w:proofErr w:type="spellEnd"/>
-      <w:r>
-        <w:rPr>
-          <w:rFonts w:ascii="Helvetica Neue" w:hAnsi="Helvetica Neue" w:cs="Helvetica Neue"/>
-          <w:sz w:val="26"/>
-          <w:szCs w:val="26"/>
-        </w:rPr>
-        <w:t>[0])</w:t>
+        </w:rPr>
+        <w:t>!set = float(arg[0])</w:t>
       </w:r>
     </w:p>
     <w:p>
@@ -29337,45 +28932,13 @@
         <w:ind w:left="720"/>
         <w:rPr>
           <w:rFonts w:ascii="Helvetica Neue" w:hAnsi="Helvetica Neue" w:cs="Helvetica Neue"/>
-          <w:sz w:val="26"/>
-          <w:szCs w:val="26"/>
-        </w:rPr>
-      </w:pPr>
-      <w:proofErr w:type="gramStart"/>
+        </w:rPr>
+      </w:pPr>
       <w:r>
         <w:rPr>
           <w:rFonts w:ascii="Helvetica Neue" w:hAnsi="Helvetica Neue" w:cs="Helvetica Neue"/>
-          <w:sz w:val="26"/>
-          <w:szCs w:val="26"/>
-        </w:rPr>
-        <w:t>!actual</w:t>
-      </w:r>
-      <w:proofErr w:type="gramEnd"/>
-      <w:r>
-        <w:rPr>
-          <w:rFonts w:ascii="Helvetica Neue" w:hAnsi="Helvetica Neue" w:cs="Helvetica Neue"/>
-          <w:sz w:val="26"/>
-          <w:szCs w:val="26"/>
-        </w:rPr>
-        <w:t xml:space="preserve"> = float(</w:t>
-      </w:r>
-      <w:proofErr w:type="spellStart"/>
-      <w:r>
-        <w:rPr>
-          <w:rFonts w:ascii="Helvetica Neue" w:hAnsi="Helvetica Neue" w:cs="Helvetica Neue"/>
-          <w:sz w:val="26"/>
-          <w:szCs w:val="26"/>
-        </w:rPr>
-        <w:t>arg</w:t>
-      </w:r>
-      <w:proofErr w:type="spellEnd"/>
-      <w:r>
-        <w:rPr>
-          <w:rFonts w:ascii="Helvetica Neue" w:hAnsi="Helvetica Neue" w:cs="Helvetica Neue"/>
-          <w:sz w:val="26"/>
-          <w:szCs w:val="26"/>
-        </w:rPr>
-        <w:t>[1])</w:t>
+        </w:rPr>
+        <w:t>!actual = float(arg[1])</w:t>
       </w:r>
     </w:p>
     <w:p>
@@ -29402,63 +28965,13 @@
         <w:ind w:left="720"/>
         <w:rPr>
           <w:rFonts w:ascii="Helvetica Neue" w:hAnsi="Helvetica Neue" w:cs="Helvetica Neue"/>
-          <w:sz w:val="26"/>
-          <w:szCs w:val="26"/>
-        </w:rPr>
-      </w:pPr>
-      <w:proofErr w:type="gramStart"/>
+        </w:rPr>
+      </w:pPr>
       <w:r>
         <w:rPr>
           <w:rFonts w:ascii="Helvetica Neue" w:hAnsi="Helvetica Neue" w:cs="Helvetica Neue"/>
-          <w:sz w:val="26"/>
-          <w:szCs w:val="26"/>
-        </w:rPr>
-        <w:t>!steps</w:t>
-      </w:r>
-      <w:proofErr w:type="gramEnd"/>
-      <w:r>
-        <w:rPr>
-          <w:rFonts w:ascii="Helvetica Neue" w:hAnsi="Helvetica Neue" w:cs="Helvetica Neue"/>
-          <w:sz w:val="26"/>
-          <w:szCs w:val="26"/>
-        </w:rPr>
-        <w:t xml:space="preserve"> = </w:t>
-      </w:r>
-      <w:proofErr w:type="spellStart"/>
-      <w:r>
-        <w:rPr>
-          <w:rFonts w:ascii="Helvetica Neue" w:hAnsi="Helvetica Neue" w:cs="Helvetica Neue"/>
-          <w:sz w:val="26"/>
-          <w:szCs w:val="26"/>
-        </w:rPr>
-        <w:t>int</w:t>
-      </w:r>
-      <w:proofErr w:type="spellEnd"/>
-      <w:r>
-        <w:rPr>
-          <w:rFonts w:ascii="Helvetica Neue" w:hAnsi="Helvetica Neue" w:cs="Helvetica Neue"/>
-          <w:sz w:val="26"/>
-          <w:szCs w:val="26"/>
-        </w:rPr>
-        <w:t>(</w:t>
-      </w:r>
-      <w:proofErr w:type="spellStart"/>
-      <w:r>
-        <w:rPr>
-          <w:rFonts w:ascii="Helvetica Neue" w:hAnsi="Helvetica Neue" w:cs="Helvetica Neue"/>
-          <w:sz w:val="26"/>
-          <w:szCs w:val="26"/>
-        </w:rPr>
-        <w:t>arg</w:t>
-      </w:r>
-      <w:proofErr w:type="spellEnd"/>
-      <w:r>
-        <w:rPr>
-          <w:rFonts w:ascii="Helvetica Neue" w:hAnsi="Helvetica Neue" w:cs="Helvetica Neue"/>
-          <w:sz w:val="26"/>
-          <w:szCs w:val="26"/>
-        </w:rPr>
-        <w:t>[2])</w:t>
+        </w:rPr>
+        <w:t>!steps = int(arg[2])</w:t>
       </w:r>
     </w:p>
     <w:p>
@@ -29485,37 +28998,13 @@
         <w:ind w:left="720"/>
         <w:rPr>
           <w:rFonts w:ascii="Helvetica Neue" w:hAnsi="Helvetica Neue" w:cs="Helvetica Neue"/>
-          <w:sz w:val="26"/>
-          <w:szCs w:val="26"/>
-        </w:rPr>
-      </w:pPr>
-      <w:proofErr w:type="gramStart"/>
+        </w:rPr>
+      </w:pPr>
       <w:r>
         <w:rPr>
           <w:rFonts w:ascii="Helvetica Neue" w:hAnsi="Helvetica Neue" w:cs="Helvetica Neue"/>
-          <w:sz w:val="26"/>
-          <w:szCs w:val="26"/>
-        </w:rPr>
-        <w:t>!</w:t>
-      </w:r>
-      <w:proofErr w:type="spellStart"/>
-      <w:r>
-        <w:rPr>
-          <w:rFonts w:ascii="Helvetica Neue" w:hAnsi="Helvetica Neue" w:cs="Helvetica Neue"/>
-          <w:sz w:val="26"/>
-          <w:szCs w:val="26"/>
-        </w:rPr>
-        <w:t>val</w:t>
-      </w:r>
-      <w:proofErr w:type="spellEnd"/>
-      <w:proofErr w:type="gramEnd"/>
-      <w:r>
-        <w:rPr>
-          <w:rFonts w:ascii="Helvetica Neue" w:hAnsi="Helvetica Neue" w:cs="Helvetica Neue"/>
-          <w:sz w:val="26"/>
-          <w:szCs w:val="26"/>
-        </w:rPr>
-        <w:t xml:space="preserve"> = set/actual * steps</w:t>
+        </w:rPr>
+        <w:t>!val = set/actual * steps</w:t>
       </w:r>
     </w:p>
     <w:p>
@@ -29542,73 +29031,13 @@
         <w:ind w:left="720"/>
         <w:rPr>
           <w:rFonts w:ascii="Helvetica Neue" w:hAnsi="Helvetica Neue" w:cs="Helvetica Neue"/>
-          <w:sz w:val="26"/>
-          <w:szCs w:val="26"/>
-        </w:rPr>
-      </w:pPr>
-      <w:proofErr w:type="gramStart"/>
+        </w:rPr>
+      </w:pPr>
       <w:r>
         <w:rPr>
           <w:rFonts w:ascii="Helvetica Neue" w:hAnsi="Helvetica Neue" w:cs="Helvetica Neue"/>
-          <w:sz w:val="26"/>
-          <w:szCs w:val="26"/>
-        </w:rPr>
-        <w:t>!</w:t>
-      </w:r>
-      <w:proofErr w:type="spellStart"/>
-      <w:r>
-        <w:rPr>
-          <w:rFonts w:ascii="Helvetica Neue" w:hAnsi="Helvetica Neue" w:cs="Helvetica Neue"/>
-          <w:sz w:val="26"/>
-          <w:szCs w:val="26"/>
-        </w:rPr>
-        <w:t>val</w:t>
-      </w:r>
-      <w:proofErr w:type="spellEnd"/>
-      <w:proofErr w:type="gramEnd"/>
-      <w:r>
-        <w:rPr>
-          <w:rFonts w:ascii="Helvetica Neue" w:hAnsi="Helvetica Neue" w:cs="Helvetica Neue"/>
-          <w:sz w:val="26"/>
-          <w:szCs w:val="26"/>
-        </w:rPr>
-        <w:t xml:space="preserve"> = </w:t>
-      </w:r>
-      <w:proofErr w:type="spellStart"/>
-      <w:r>
-        <w:rPr>
-          <w:rFonts w:ascii="Helvetica Neue" w:hAnsi="Helvetica Neue" w:cs="Helvetica Neue"/>
-          <w:sz w:val="26"/>
-          <w:szCs w:val="26"/>
-        </w:rPr>
-        <w:t>int</w:t>
-      </w:r>
-      <w:proofErr w:type="spellEnd"/>
-      <w:r>
-        <w:rPr>
-          <w:rFonts w:ascii="Helvetica Neue" w:hAnsi="Helvetica Neue" w:cs="Helvetica Neue"/>
-          <w:sz w:val="26"/>
-          <w:szCs w:val="26"/>
-        </w:rPr>
-        <w:t>(</w:t>
-      </w:r>
-      <w:proofErr w:type="spellStart"/>
-      <w:r>
-        <w:rPr>
-          <w:rFonts w:ascii="Helvetica Neue" w:hAnsi="Helvetica Neue" w:cs="Helvetica Neue"/>
-          <w:sz w:val="26"/>
-          <w:szCs w:val="26"/>
-        </w:rPr>
-        <w:t>val</w:t>
-      </w:r>
-      <w:proofErr w:type="spellEnd"/>
-      <w:r>
-        <w:rPr>
-          <w:rFonts w:ascii="Helvetica Neue" w:hAnsi="Helvetica Neue" w:cs="Helvetica Neue"/>
-          <w:sz w:val="26"/>
-          <w:szCs w:val="26"/>
-        </w:rPr>
-        <w:t>)</w:t>
+        </w:rPr>
+        <w:t>!val = int(val)</w:t>
       </w:r>
     </w:p>
     <w:p>
@@ -29617,116 +29046,56 @@
         <w:ind w:left="720"/>
         <w:rPr>
           <w:b w:val="0"/>
-        </w:rPr>
-      </w:pPr>
-      <w:proofErr w:type="spellStart"/>
-      <w:proofErr w:type="gramStart"/>
+          <w:sz w:val="22"/>
+          <w:szCs w:val="22"/>
+        </w:rPr>
+      </w:pPr>
       <w:r>
         <w:rPr>
           <w:rFonts w:ascii="Helvetica Neue" w:hAnsi="Helvetica Neue" w:cs="Helvetica Neue"/>
           <w:b w:val="0"/>
-          <w:sz w:val="26"/>
-          <w:szCs w:val="26"/>
-        </w:rPr>
-        <w:t>calibrate</w:t>
-      </w:r>
-      <w:proofErr w:type="gramEnd"/>
-      <w:r>
+          <w:sz w:val="22"/>
+          <w:szCs w:val="22"/>
+        </w:rPr>
+        <w:t>calibrate_extruder_gcode val</w:t>
+      </w:r>
+    </w:p>
+    <w:p>
+      <w:pPr>
+        <w:pStyle w:val="Header3"/>
+        <w:ind w:left="720"/>
+        <w:rPr>
+          <w:sz w:val="28"/>
+          <w:szCs w:val="28"/>
+        </w:rPr>
+      </w:pPr>
+      <w:r>
+        <w:rPr>
+          <w:sz w:val="28"/>
+          <w:szCs w:val="28"/>
+        </w:rPr>
+        <w:t>Macro calibrate_extruder_gcode</w:t>
+      </w:r>
+    </w:p>
+    <w:p>
+      <w:pPr>
+        <w:pStyle w:val="Header3"/>
+        <w:ind w:left="720"/>
         <w:rPr>
           <w:rFonts w:ascii="Helvetica Neue" w:hAnsi="Helvetica Neue" w:cs="Helvetica Neue"/>
           <w:b w:val="0"/>
-          <w:sz w:val="26"/>
-          <w:szCs w:val="26"/>
-        </w:rPr>
-        <w:t>_extruder_gcode</w:t>
-      </w:r>
-      <w:proofErr w:type="spellEnd"/>
+          <w:sz w:val="22"/>
+          <w:szCs w:val="22"/>
+        </w:rPr>
+      </w:pPr>
       <w:r>
         <w:rPr>
           <w:rFonts w:ascii="Helvetica Neue" w:hAnsi="Helvetica Neue" w:cs="Helvetica Neue"/>
           <w:b w:val="0"/>
-          <w:sz w:val="26"/>
-          <w:szCs w:val="26"/>
-        </w:rPr>
-        <w:t xml:space="preserve"> </w:t>
-      </w:r>
-      <w:proofErr w:type="spellStart"/>
-      <w:r>
-        <w:rPr>
-          <w:rFonts w:ascii="Helvetica Neue" w:hAnsi="Helvetica Neue" w:cs="Helvetica Neue"/>
-          <w:b w:val="0"/>
-          <w:sz w:val="26"/>
-          <w:szCs w:val="26"/>
-        </w:rPr>
-        <w:t>val</w:t>
-      </w:r>
-      <w:proofErr w:type="spellEnd"/>
-    </w:p>
-    <w:p>
-      <w:pPr>
-        <w:pStyle w:val="Header3"/>
-        <w:ind w:left="720"/>
-        <w:rPr>
-          <w:sz w:val="28"/>
-          <w:szCs w:val="28"/>
-        </w:rPr>
-      </w:pPr>
-      <w:r>
-        <w:rPr>
-          <w:sz w:val="28"/>
-          <w:szCs w:val="28"/>
-        </w:rPr>
-        <w:t xml:space="preserve">Macro </w:t>
-      </w:r>
-      <w:proofErr w:type="spellStart"/>
-      <w:r>
-        <w:rPr>
-          <w:sz w:val="28"/>
-          <w:szCs w:val="28"/>
-        </w:rPr>
-        <w:t>calibrate_extruder_gcode</w:t>
-      </w:r>
-      <w:proofErr w:type="spellEnd"/>
-    </w:p>
-    <w:p>
-      <w:pPr>
-        <w:pStyle w:val="Header3"/>
-        <w:ind w:left="720"/>
-        <w:rPr>
-          <w:rFonts w:ascii="Helvetica Neue" w:hAnsi="Helvetica Neue" w:cs="Helvetica Neue"/>
-          <w:b w:val="0"/>
-          <w:sz w:val="26"/>
-          <w:szCs w:val="26"/>
-        </w:rPr>
-      </w:pPr>
-      <w:r>
-        <w:rPr>
-          <w:rFonts w:ascii="Helvetica Neue" w:hAnsi="Helvetica Neue" w:cs="Helvetica Neue"/>
-          <w:b w:val="0"/>
-          <w:sz w:val="26"/>
-          <w:szCs w:val="26"/>
-        </w:rPr>
-        <w:t xml:space="preserve">M92 </w:t>
-      </w:r>
-      <w:proofErr w:type="gramStart"/>
-      <w:r>
-        <w:rPr>
-          <w:rFonts w:ascii="Helvetica Neue" w:hAnsi="Helvetica Neue" w:cs="Helvetica Neue"/>
-          <w:b w:val="0"/>
-          <w:sz w:val="26"/>
-          <w:szCs w:val="26"/>
-        </w:rPr>
-        <w:t>E{</w:t>
-      </w:r>
-      <w:proofErr w:type="gramEnd"/>
-      <w:r>
-        <w:rPr>
-          <w:rFonts w:ascii="Helvetica Neue" w:hAnsi="Helvetica Neue" w:cs="Helvetica Neue"/>
-          <w:b w:val="0"/>
-          <w:sz w:val="26"/>
-          <w:szCs w:val="26"/>
-        </w:rPr>
-        <w:t>0}</w:t>
+          <w:sz w:val="22"/>
+          <w:szCs w:val="22"/>
+        </w:rPr>
+        <w:t>M92 E{0}</w:t>
       </w:r>
     </w:p>
     <w:p>
@@ -29760,66 +29129,46 @@
           <w:sz w:val="28"/>
           <w:szCs w:val="28"/>
         </w:rPr>
-        <w:t xml:space="preserve"> “</w:t>
-      </w:r>
-      <w:proofErr w:type="spellStart"/>
-      <w:r>
-        <w:rPr>
-          <w:b w:val="0"/>
+        <w:t xml:space="preserve"> “val” speed and keeps aggregating its value while sleeping in the middle to provide adequate time to note observations and measurements.</w:t>
+      </w:r>
+    </w:p>
+    <w:p>
+      <w:pPr>
+        <w:pStyle w:val="Header3"/>
+        <w:ind w:left="720"/>
+        <w:rPr>
           <w:sz w:val="28"/>
           <w:szCs w:val="28"/>
         </w:rPr>
-        <w:t>val</w:t>
-      </w:r>
-      <w:proofErr w:type="spellEnd"/>
-      <w:r>
-        <w:rPr>
-          <w:b w:val="0"/>
+      </w:pPr>
+      <w:r>
+        <w:rPr>
           <w:sz w:val="28"/>
           <w:szCs w:val="28"/>
         </w:rPr>
-        <w:t>” speed and keeps aggregating its value while sleeping in the middle to provide adequate time to note observations and measurements.</w:t>
-      </w:r>
-    </w:p>
-    <w:p>
-      <w:pPr>
-        <w:pStyle w:val="Header3"/>
-        <w:ind w:left="720"/>
+        <w:t xml:space="preserve">Macro </w:t>
+      </w:r>
+      <w:r>
         <w:rPr>
           <w:sz w:val="28"/>
           <w:szCs w:val="28"/>
         </w:rPr>
-      </w:pPr>
+        <w:t>extrude</w:t>
+      </w:r>
       <w:r>
         <w:rPr>
           <w:sz w:val="28"/>
           <w:szCs w:val="28"/>
         </w:rPr>
-        <w:t xml:space="preserve">Macro </w:t>
-      </w:r>
-      <w:proofErr w:type="spellStart"/>
+        <w:t>_</w:t>
+      </w:r>
       <w:r>
         <w:rPr>
           <w:sz w:val="28"/>
           <w:szCs w:val="28"/>
         </w:rPr>
-        <w:t>extrude</w:t>
-      </w:r>
-      <w:r>
-        <w:rPr>
-          <w:sz w:val="28"/>
-          <w:szCs w:val="28"/>
-        </w:rPr>
-        <w:t>_</w:t>
-      </w:r>
-      <w:r>
-        <w:rPr>
-          <w:sz w:val="28"/>
-          <w:szCs w:val="28"/>
-        </w:rPr>
         <w:t>filament_faster</w:t>
       </w:r>
-      <w:proofErr w:type="spellEnd"/>
     </w:p>
     <w:p>
       <w:pPr>
@@ -29845,45 +29194,13 @@
         <w:ind w:left="720"/>
         <w:rPr>
           <w:rFonts w:ascii="Helvetica Neue" w:hAnsi="Helvetica Neue" w:cs="Helvetica Neue"/>
-          <w:sz w:val="26"/>
-          <w:szCs w:val="26"/>
-        </w:rPr>
-      </w:pPr>
-      <w:proofErr w:type="gramStart"/>
+        </w:rPr>
+      </w:pPr>
       <w:r>
         <w:rPr>
           <w:rFonts w:ascii="Helvetica Neue" w:hAnsi="Helvetica Neue" w:cs="Helvetica Neue"/>
-          <w:sz w:val="26"/>
-          <w:szCs w:val="26"/>
-        </w:rPr>
-        <w:t>!for</w:t>
-      </w:r>
-      <w:proofErr w:type="gramEnd"/>
-      <w:r>
-        <w:rPr>
-          <w:rFonts w:ascii="Helvetica Neue" w:hAnsi="Helvetica Neue" w:cs="Helvetica Neue"/>
-          <w:sz w:val="26"/>
-          <w:szCs w:val="26"/>
-        </w:rPr>
-        <w:t xml:space="preserve"> </w:t>
-      </w:r>
-      <w:proofErr w:type="spellStart"/>
-      <w:r>
-        <w:rPr>
-          <w:rFonts w:ascii="Helvetica Neue" w:hAnsi="Helvetica Neue" w:cs="Helvetica Neue"/>
-          <w:sz w:val="26"/>
-          <w:szCs w:val="26"/>
-        </w:rPr>
-        <w:t>i</w:t>
-      </w:r>
-      <w:proofErr w:type="spellEnd"/>
-      <w:r>
-        <w:rPr>
-          <w:rFonts w:ascii="Helvetica Neue" w:hAnsi="Helvetica Neue" w:cs="Helvetica Neue"/>
-          <w:sz w:val="26"/>
-          <w:szCs w:val="26"/>
-        </w:rPr>
-        <w:t xml:space="preserve"> in range(0,10):</w:t>
+        </w:rPr>
+        <w:t>!for i in range(0,10):</w:t>
       </w:r>
     </w:p>
     <w:p>
@@ -29910,56 +29227,21 @@
         <w:ind w:left="720"/>
         <w:rPr>
           <w:rFonts w:ascii="Helvetica Neue" w:hAnsi="Helvetica Neue" w:cs="Helvetica Neue"/>
-          <w:sz w:val="26"/>
-          <w:szCs w:val="26"/>
         </w:rPr>
       </w:pPr>
       <w:r>
         <w:rPr>
           <w:rFonts w:ascii="Helvetica Neue" w:hAnsi="Helvetica Neue" w:cs="Helvetica Neue"/>
-          <w:sz w:val="26"/>
-          <w:szCs w:val="26"/>
         </w:rPr>
         <w:t>!</w:t>
       </w:r>
       <w:r>
         <w:rPr>
           <w:rFonts w:ascii="Helvetica Neue" w:hAnsi="Helvetica Neue" w:cs="Helvetica Neue"/>
-          <w:sz w:val="26"/>
-          <w:szCs w:val="26"/>
         </w:rPr>
         <w:tab/>
-      </w:r>
-      <w:proofErr w:type="spellStart"/>
-      <w:proofErr w:type="gramStart"/>
-      <w:r>
-        <w:rPr>
-          <w:rFonts w:ascii="Helvetica Neue" w:hAnsi="Helvetica Neue" w:cs="Helvetica Neue"/>
-          <w:sz w:val="26"/>
-          <w:szCs w:val="26"/>
-        </w:rPr>
-        <w:t>val</w:t>
-      </w:r>
-      <w:proofErr w:type="spellEnd"/>
-      <w:proofErr w:type="gramEnd"/>
-      <w:r>
-        <w:rPr>
-          <w:rFonts w:ascii="Helvetica Neue" w:hAnsi="Helvetica Neue" w:cs="Helvetica Neue"/>
-          <w:sz w:val="26"/>
-          <w:szCs w:val="26"/>
-        </w:rPr>
-        <w:t xml:space="preserve"> = 83.15 + 83.15*</w:t>
-      </w:r>
-      <w:proofErr w:type="spellStart"/>
-      <w:r>
-        <w:rPr>
-          <w:rFonts w:ascii="Helvetica Neue" w:hAnsi="Helvetica Neue" w:cs="Helvetica Neue"/>
-          <w:sz w:val="26"/>
-          <w:szCs w:val="26"/>
-        </w:rPr>
-        <w:t>i</w:t>
-      </w:r>
-      <w:proofErr w:type="spellEnd"/>
+        <w:t>val = 83.15 + 83.15*i</w:t>
+      </w:r>
     </w:p>
     <w:p>
       <w:pPr>
@@ -29985,46 +29267,21 @@
         <w:ind w:left="720"/>
         <w:rPr>
           <w:rFonts w:ascii="Helvetica Neue" w:hAnsi="Helvetica Neue" w:cs="Helvetica Neue"/>
-          <w:sz w:val="26"/>
-          <w:szCs w:val="26"/>
         </w:rPr>
       </w:pPr>
       <w:r>
         <w:rPr>
           <w:rFonts w:ascii="Helvetica Neue" w:hAnsi="Helvetica Neue" w:cs="Helvetica Neue"/>
-          <w:sz w:val="26"/>
-          <w:szCs w:val="26"/>
         </w:rPr>
         <w:tab/>
-      </w:r>
-      <w:proofErr w:type="gramStart"/>
+        <w:t xml:space="preserve">;@ extrude length </w:t>
+      </w:r>
       <w:r>
         <w:rPr>
           <w:rFonts w:ascii="Helvetica Neue" w:hAnsi="Helvetica Neue" w:cs="Helvetica Neue"/>
-          <w:sz w:val="26"/>
-          <w:szCs w:val="26"/>
-        </w:rPr>
-        <w:t>;@</w:t>
-      </w:r>
-      <w:proofErr w:type="gramEnd"/>
-      <w:r>
-        <w:rPr>
-          <w:rFonts w:ascii="Helvetica Neue" w:hAnsi="Helvetica Neue" w:cs="Helvetica Neue"/>
-          <w:sz w:val="26"/>
-          <w:szCs w:val="26"/>
-        </w:rPr>
-        <w:t xml:space="preserve"> extrude length </w:t>
-      </w:r>
-      <w:proofErr w:type="spellStart"/>
-      <w:r>
-        <w:rPr>
-          <w:rFonts w:ascii="Helvetica Neue" w:hAnsi="Helvetica Neue" w:cs="Helvetica Neue"/>
-          <w:sz w:val="26"/>
-          <w:szCs w:val="26"/>
         </w:rPr>
         <w:t>val</w:t>
       </w:r>
-      <w:proofErr w:type="spellEnd"/>
     </w:p>
     <w:p>
       <w:pPr>
@@ -30050,49 +29307,24 @@
         <w:ind w:left="720"/>
         <w:rPr>
           <w:rFonts w:ascii="Helvetica Neue" w:hAnsi="Helvetica Neue" w:cs="Helvetica Neue"/>
-          <w:sz w:val="26"/>
-          <w:szCs w:val="26"/>
         </w:rPr>
       </w:pPr>
       <w:r>
         <w:rPr>
           <w:rFonts w:ascii="Helvetica Neue" w:hAnsi="Helvetica Neue" w:cs="Helvetica Neue"/>
-          <w:sz w:val="26"/>
-          <w:szCs w:val="26"/>
         </w:rPr>
         <w:t>!</w:t>
       </w:r>
       <w:r>
         <w:rPr>
           <w:rFonts w:ascii="Helvetica Neue" w:hAnsi="Helvetica Neue" w:cs="Helvetica Neue"/>
-          <w:sz w:val="26"/>
-          <w:szCs w:val="26"/>
         </w:rPr>
         <w:tab/>
-      </w:r>
-      <w:proofErr w:type="gramStart"/>
+        <w:t>sleep(5</w:t>
+      </w:r>
       <w:r>
         <w:rPr>
           <w:rFonts w:ascii="Helvetica Neue" w:hAnsi="Helvetica Neue" w:cs="Helvetica Neue"/>
-          <w:sz w:val="26"/>
-          <w:szCs w:val="26"/>
-        </w:rPr>
-        <w:t>sleep</w:t>
-      </w:r>
-      <w:proofErr w:type="gramEnd"/>
-      <w:r>
-        <w:rPr>
-          <w:rFonts w:ascii="Helvetica Neue" w:hAnsi="Helvetica Neue" w:cs="Helvetica Neue"/>
-          <w:sz w:val="26"/>
-          <w:szCs w:val="26"/>
-        </w:rPr>
-        <w:t>(5</w:t>
-      </w:r>
-      <w:r>
-        <w:rPr>
-          <w:rFonts w:ascii="Helvetica Neue" w:hAnsi="Helvetica Neue" w:cs="Helvetica Neue"/>
-          <w:sz w:val="26"/>
-          <w:szCs w:val="26"/>
         </w:rPr>
         <w:t>)</w:t>
       </w:r>
@@ -30149,44 +29381,32 @@
           <w:sz w:val="28"/>
           <w:szCs w:val="28"/>
         </w:rPr>
-        <w:t>This macro uses a while loop and will increase the temperature by 10 extrude and then increase by ten again and essentially extrude 50mm of filament at the failure speed. There is no need for an explicit delay or sleep call since the time it takes to heat up by 10 degrees allows for enough room to note down measurements and observations.</w:t>
-      </w:r>
-      <w:bookmarkStart w:id="0" w:name="_GoBack"/>
-      <w:bookmarkEnd w:id="0"/>
-      <w:r>
-        <w:rPr>
-          <w:b w:val="0"/>
+        <w:t xml:space="preserve">This macro uses a while loop and will increase the temperature by 10 extrude and then increase by ten again and essentially extrude 50mm of filament at the failure speed. There is no need for an explicit delay or sleep call since the time it takes to heat up by 10 degrees allows for enough room to note down measurements and observations. </w:t>
+      </w:r>
+    </w:p>
+    <w:p>
+      <w:pPr>
+        <w:pStyle w:val="Header3"/>
+        <w:ind w:left="720"/>
+        <w:rPr>
           <w:sz w:val="28"/>
           <w:szCs w:val="28"/>
         </w:rPr>
-        <w:t xml:space="preserve"> </w:t>
-      </w:r>
-    </w:p>
-    <w:p>
-      <w:pPr>
-        <w:pStyle w:val="Header3"/>
-        <w:ind w:left="720"/>
+      </w:pPr>
+      <w:r>
         <w:rPr>
           <w:sz w:val="28"/>
           <w:szCs w:val="28"/>
         </w:rPr>
-      </w:pPr>
+        <w:t xml:space="preserve">Macro </w:t>
+      </w:r>
       <w:r>
         <w:rPr>
           <w:sz w:val="28"/>
           <w:szCs w:val="28"/>
         </w:rPr>
-        <w:t xml:space="preserve">Macro </w:t>
-      </w:r>
-      <w:proofErr w:type="spellStart"/>
-      <w:r>
-        <w:rPr>
-          <w:sz w:val="28"/>
-          <w:szCs w:val="28"/>
-        </w:rPr>
         <w:t>extrude_filament_higher_temp</w:t>
       </w:r>
-      <w:proofErr w:type="spellEnd"/>
     </w:p>
     <w:p>
       <w:pPr>
@@ -30212,37 +29432,13 @@
         <w:ind w:left="720"/>
         <w:rPr>
           <w:rFonts w:ascii="Helvetica Neue" w:hAnsi="Helvetica Neue" w:cs="Helvetica Neue"/>
-          <w:sz w:val="26"/>
-          <w:szCs w:val="26"/>
-        </w:rPr>
-      </w:pPr>
-      <w:proofErr w:type="gramStart"/>
+        </w:rPr>
+      </w:pPr>
       <w:r>
         <w:rPr>
           <w:rFonts w:ascii="Helvetica Neue" w:hAnsi="Helvetica Neue" w:cs="Helvetica Neue"/>
-          <w:sz w:val="26"/>
-          <w:szCs w:val="26"/>
-        </w:rPr>
-        <w:t>!</w:t>
-      </w:r>
-      <w:proofErr w:type="spellStart"/>
-      <w:r>
-        <w:rPr>
-          <w:rFonts w:ascii="Helvetica Neue" w:hAnsi="Helvetica Neue" w:cs="Helvetica Neue"/>
-          <w:sz w:val="26"/>
-          <w:szCs w:val="26"/>
-        </w:rPr>
-        <w:t>val</w:t>
-      </w:r>
-      <w:proofErr w:type="spellEnd"/>
-      <w:proofErr w:type="gramEnd"/>
-      <w:r>
-        <w:rPr>
-          <w:rFonts w:ascii="Helvetica Neue" w:hAnsi="Helvetica Neue" w:cs="Helvetica Neue"/>
-          <w:sz w:val="26"/>
-          <w:szCs w:val="26"/>
-        </w:rPr>
-        <w:t xml:space="preserve"> = 190</w:t>
+        </w:rPr>
+        <w:t>!val = 190</w:t>
       </w:r>
     </w:p>
     <w:p>
@@ -30269,55 +29465,13 @@
         <w:ind w:left="720"/>
         <w:rPr>
           <w:rFonts w:ascii="Helvetica Neue" w:hAnsi="Helvetica Neue" w:cs="Helvetica Neue"/>
-          <w:sz w:val="26"/>
-          <w:szCs w:val="26"/>
-        </w:rPr>
-      </w:pPr>
-      <w:proofErr w:type="gramStart"/>
+        </w:rPr>
+      </w:pPr>
       <w:r>
         <w:rPr>
           <w:rFonts w:ascii="Helvetica Neue" w:hAnsi="Helvetica Neue" w:cs="Helvetica Neue"/>
-          <w:sz w:val="26"/>
-          <w:szCs w:val="26"/>
-        </w:rPr>
-        <w:t>!</w:t>
-      </w:r>
-      <w:proofErr w:type="spellStart"/>
-      <w:r>
-        <w:rPr>
-          <w:rFonts w:ascii="Helvetica Neue" w:hAnsi="Helvetica Neue" w:cs="Helvetica Neue"/>
-          <w:sz w:val="26"/>
-          <w:szCs w:val="26"/>
-        </w:rPr>
-        <w:t>targetVal</w:t>
-      </w:r>
-      <w:proofErr w:type="spellEnd"/>
-      <w:proofErr w:type="gramEnd"/>
-      <w:r>
-        <w:rPr>
-          <w:rFonts w:ascii="Helvetica Neue" w:hAnsi="Helvetica Neue" w:cs="Helvetica Neue"/>
-          <w:sz w:val="26"/>
-          <w:szCs w:val="26"/>
-        </w:rPr>
-        <w:t xml:space="preserve"> = </w:t>
-      </w:r>
-      <w:proofErr w:type="spellStart"/>
-      <w:r>
-        <w:rPr>
-          <w:rFonts w:ascii="Helvetica Neue" w:hAnsi="Helvetica Neue" w:cs="Helvetica Neue"/>
-          <w:sz w:val="26"/>
-          <w:szCs w:val="26"/>
-        </w:rPr>
-        <w:t>val</w:t>
-      </w:r>
-      <w:proofErr w:type="spellEnd"/>
-      <w:r>
-        <w:rPr>
-          <w:rFonts w:ascii="Helvetica Neue" w:hAnsi="Helvetica Neue" w:cs="Helvetica Neue"/>
-          <w:sz w:val="26"/>
-          <w:szCs w:val="26"/>
-        </w:rPr>
-        <w:t xml:space="preserve"> + 10</w:t>
+        </w:rPr>
+        <w:t>!targetVal = val + 10</w:t>
       </w:r>
     </w:p>
     <w:p>
@@ -30344,45 +29498,13 @@
         <w:ind w:left="720"/>
         <w:rPr>
           <w:rFonts w:ascii="Helvetica Neue" w:hAnsi="Helvetica Neue" w:cs="Helvetica Neue"/>
-          <w:sz w:val="26"/>
-          <w:szCs w:val="26"/>
-        </w:rPr>
-      </w:pPr>
-      <w:proofErr w:type="gramStart"/>
+        </w:rPr>
+      </w:pPr>
       <w:r>
         <w:rPr>
           <w:rFonts w:ascii="Helvetica Neue" w:hAnsi="Helvetica Neue" w:cs="Helvetica Neue"/>
-          <w:sz w:val="26"/>
-          <w:szCs w:val="26"/>
-        </w:rPr>
-        <w:t>!while</w:t>
-      </w:r>
-      <w:proofErr w:type="gramEnd"/>
-      <w:r>
-        <w:rPr>
-          <w:rFonts w:ascii="Helvetica Neue" w:hAnsi="Helvetica Neue" w:cs="Helvetica Neue"/>
-          <w:sz w:val="26"/>
-          <w:szCs w:val="26"/>
-        </w:rPr>
-        <w:t>(</w:t>
-      </w:r>
-      <w:proofErr w:type="spellStart"/>
-      <w:r>
-        <w:rPr>
-          <w:rFonts w:ascii="Helvetica Neue" w:hAnsi="Helvetica Neue" w:cs="Helvetica Neue"/>
-          <w:sz w:val="26"/>
-          <w:szCs w:val="26"/>
-        </w:rPr>
-        <w:t>targetVal</w:t>
-      </w:r>
-      <w:proofErr w:type="spellEnd"/>
-      <w:r>
-        <w:rPr>
-          <w:rFonts w:ascii="Helvetica Neue" w:hAnsi="Helvetica Neue" w:cs="Helvetica Neue"/>
-          <w:sz w:val="26"/>
-          <w:szCs w:val="26"/>
-        </w:rPr>
-        <w:t xml:space="preserve"> &lt; 270):</w:t>
+        </w:rPr>
+        <w:t>!while(targetVal &lt; 270):</w:t>
       </w:r>
     </w:p>
     <w:p>
@@ -30409,56 +29531,21 @@
         <w:ind w:left="720"/>
         <w:rPr>
           <w:rFonts w:ascii="Helvetica Neue" w:hAnsi="Helvetica Neue" w:cs="Helvetica Neue"/>
-          <w:sz w:val="26"/>
-          <w:szCs w:val="26"/>
         </w:rPr>
       </w:pPr>
       <w:r>
         <w:rPr>
           <w:rFonts w:ascii="Helvetica Neue" w:hAnsi="Helvetica Neue" w:cs="Helvetica Neue"/>
-          <w:sz w:val="26"/>
-          <w:szCs w:val="26"/>
         </w:rPr>
         <w:t>!</w:t>
       </w:r>
       <w:r>
         <w:rPr>
           <w:rFonts w:ascii="Helvetica Neue" w:hAnsi="Helvetica Neue" w:cs="Helvetica Neue"/>
-          <w:sz w:val="26"/>
-          <w:szCs w:val="26"/>
         </w:rPr>
         <w:tab/>
-      </w:r>
-      <w:proofErr w:type="spellStart"/>
-      <w:proofErr w:type="gramStart"/>
-      <w:r>
-        <w:rPr>
-          <w:rFonts w:ascii="Helvetica Neue" w:hAnsi="Helvetica Neue" w:cs="Helvetica Neue"/>
-          <w:sz w:val="26"/>
-          <w:szCs w:val="26"/>
-        </w:rPr>
-        <w:t>val</w:t>
-      </w:r>
-      <w:proofErr w:type="spellEnd"/>
-      <w:proofErr w:type="gramEnd"/>
-      <w:r>
-        <w:rPr>
-          <w:rFonts w:ascii="Helvetica Neue" w:hAnsi="Helvetica Neue" w:cs="Helvetica Neue"/>
-          <w:sz w:val="26"/>
-          <w:szCs w:val="26"/>
-        </w:rPr>
-        <w:t xml:space="preserve"> = @; </w:t>
-      </w:r>
-      <w:proofErr w:type="spellStart"/>
-      <w:r>
-        <w:rPr>
-          <w:rFonts w:ascii="Helvetica Neue" w:hAnsi="Helvetica Neue" w:cs="Helvetica Neue"/>
-          <w:sz w:val="26"/>
-          <w:szCs w:val="26"/>
-        </w:rPr>
-        <w:t>gettemp</w:t>
-      </w:r>
-      <w:proofErr w:type="spellEnd"/>
+        <w:t>val = @; gettemp</w:t>
+      </w:r>
     </w:p>
     <w:p>
       <w:pPr>
@@ -30484,79 +29571,20 @@
         <w:ind w:left="720"/>
         <w:rPr>
           <w:rFonts w:ascii="Helvetica Neue" w:hAnsi="Helvetica Neue" w:cs="Helvetica Neue"/>
-          <w:sz w:val="26"/>
-          <w:szCs w:val="26"/>
         </w:rPr>
       </w:pPr>
       <w:r>
         <w:rPr>
           <w:rFonts w:ascii="Helvetica Neue" w:hAnsi="Helvetica Neue" w:cs="Helvetica Neue"/>
-          <w:sz w:val="26"/>
-          <w:szCs w:val="26"/>
         </w:rPr>
         <w:t>!</w:t>
       </w:r>
       <w:r>
         <w:rPr>
           <w:rFonts w:ascii="Helvetica Neue" w:hAnsi="Helvetica Neue" w:cs="Helvetica Neue"/>
-          <w:sz w:val="26"/>
-          <w:szCs w:val="26"/>
         </w:rPr>
         <w:tab/>
-      </w:r>
-      <w:proofErr w:type="gramStart"/>
-      <w:r>
-        <w:rPr>
-          <w:rFonts w:ascii="Helvetica Neue" w:hAnsi="Helvetica Neue" w:cs="Helvetica Neue"/>
-          <w:sz w:val="26"/>
-          <w:szCs w:val="26"/>
-        </w:rPr>
-        <w:t>if</w:t>
-      </w:r>
-      <w:proofErr w:type="gramEnd"/>
-      <w:r>
-        <w:rPr>
-          <w:rFonts w:ascii="Helvetica Neue" w:hAnsi="Helvetica Neue" w:cs="Helvetica Neue"/>
-          <w:sz w:val="26"/>
-          <w:szCs w:val="26"/>
-        </w:rPr>
-        <w:t>(</w:t>
-      </w:r>
-      <w:proofErr w:type="spellStart"/>
-      <w:r>
-        <w:rPr>
-          <w:rFonts w:ascii="Helvetica Neue" w:hAnsi="Helvetica Neue" w:cs="Helvetica Neue"/>
-          <w:sz w:val="26"/>
-          <w:szCs w:val="26"/>
-        </w:rPr>
-        <w:t>val</w:t>
-      </w:r>
-      <w:proofErr w:type="spellEnd"/>
-      <w:r>
-        <w:rPr>
-          <w:rFonts w:ascii="Helvetica Neue" w:hAnsi="Helvetica Neue" w:cs="Helvetica Neue"/>
-          <w:sz w:val="26"/>
-          <w:szCs w:val="26"/>
-        </w:rPr>
-        <w:t xml:space="preserve"> == </w:t>
-      </w:r>
-      <w:proofErr w:type="spellStart"/>
-      <w:r>
-        <w:rPr>
-          <w:rFonts w:ascii="Helvetica Neue" w:hAnsi="Helvetica Neue" w:cs="Helvetica Neue"/>
-          <w:sz w:val="26"/>
-          <w:szCs w:val="26"/>
-        </w:rPr>
-        <w:t>targetVal</w:t>
-      </w:r>
-      <w:proofErr w:type="spellEnd"/>
-      <w:r>
-        <w:rPr>
-          <w:rFonts w:ascii="Helvetica Neue" w:hAnsi="Helvetica Neue" w:cs="Helvetica Neue"/>
-          <w:sz w:val="26"/>
-          <w:szCs w:val="26"/>
-        </w:rPr>
-        <w:t>):</w:t>
+        <w:t>if(val == targetVal):</w:t>
       </w:r>
     </w:p>
     <w:p>
@@ -30583,43 +29611,20 @@
         <w:ind w:left="720"/>
         <w:rPr>
           <w:rFonts w:ascii="Helvetica Neue" w:hAnsi="Helvetica Neue" w:cs="Helvetica Neue"/>
-          <w:sz w:val="26"/>
-          <w:szCs w:val="26"/>
         </w:rPr>
       </w:pPr>
       <w:r>
         <w:rPr>
           <w:rFonts w:ascii="Helvetica Neue" w:hAnsi="Helvetica Neue" w:cs="Helvetica Neue"/>
-          <w:sz w:val="26"/>
-          <w:szCs w:val="26"/>
         </w:rPr>
         <w:tab/>
       </w:r>
       <w:r>
         <w:rPr>
           <w:rFonts w:ascii="Helvetica Neue" w:hAnsi="Helvetica Neue" w:cs="Helvetica Neue"/>
-          <w:sz w:val="26"/>
-          <w:szCs w:val="26"/>
         </w:rPr>
         <w:tab/>
-      </w:r>
-      <w:proofErr w:type="gramStart"/>
-      <w:r>
-        <w:rPr>
-          <w:rFonts w:ascii="Helvetica Neue" w:hAnsi="Helvetica Neue" w:cs="Helvetica Neue"/>
-          <w:sz w:val="26"/>
-          <w:szCs w:val="26"/>
-        </w:rPr>
-        <w:t>;@</w:t>
-      </w:r>
-      <w:proofErr w:type="gramEnd"/>
-      <w:r>
-        <w:rPr>
-          <w:rFonts w:ascii="Helvetica Neue" w:hAnsi="Helvetica Neue" w:cs="Helvetica Neue"/>
-          <w:sz w:val="26"/>
-          <w:szCs w:val="26"/>
-        </w:rPr>
-        <w:t xml:space="preserve"> extrude length 914</w:t>
+        <w:t>;@ extrude length 914</w:t>
       </w:r>
     </w:p>
     <w:p>
@@ -30646,71 +29651,26 @@
         <w:ind w:left="720"/>
         <w:rPr>
           <w:rFonts w:ascii="Helvetica Neue" w:hAnsi="Helvetica Neue" w:cs="Helvetica Neue"/>
-          <w:sz w:val="26"/>
-          <w:szCs w:val="26"/>
         </w:rPr>
       </w:pPr>
       <w:r>
         <w:rPr>
           <w:rFonts w:ascii="Helvetica Neue" w:hAnsi="Helvetica Neue" w:cs="Helvetica Neue"/>
-          <w:sz w:val="26"/>
-          <w:szCs w:val="26"/>
         </w:rPr>
         <w:t>!</w:t>
       </w:r>
       <w:r>
         <w:rPr>
           <w:rFonts w:ascii="Helvetica Neue" w:hAnsi="Helvetica Neue" w:cs="Helvetica Neue"/>
-          <w:sz w:val="26"/>
-          <w:szCs w:val="26"/>
         </w:rPr>
         <w:tab/>
       </w:r>
       <w:r>
         <w:rPr>
           <w:rFonts w:ascii="Helvetica Neue" w:hAnsi="Helvetica Neue" w:cs="Helvetica Neue"/>
-          <w:sz w:val="26"/>
-          <w:szCs w:val="26"/>
         </w:rPr>
         <w:tab/>
-      </w:r>
-      <w:proofErr w:type="spellStart"/>
-      <w:proofErr w:type="gramStart"/>
-      <w:r>
-        <w:rPr>
-          <w:rFonts w:ascii="Helvetica Neue" w:hAnsi="Helvetica Neue" w:cs="Helvetica Neue"/>
-          <w:sz w:val="26"/>
-          <w:szCs w:val="26"/>
-        </w:rPr>
-        <w:t>targetVal</w:t>
-      </w:r>
-      <w:proofErr w:type="spellEnd"/>
-      <w:proofErr w:type="gramEnd"/>
-      <w:r>
-        <w:rPr>
-          <w:rFonts w:ascii="Helvetica Neue" w:hAnsi="Helvetica Neue" w:cs="Helvetica Neue"/>
-          <w:sz w:val="26"/>
-          <w:szCs w:val="26"/>
-        </w:rPr>
-        <w:t xml:space="preserve"> = </w:t>
-      </w:r>
-      <w:proofErr w:type="spellStart"/>
-      <w:r>
-        <w:rPr>
-          <w:rFonts w:ascii="Helvetica Neue" w:hAnsi="Helvetica Neue" w:cs="Helvetica Neue"/>
-          <w:sz w:val="26"/>
-          <w:szCs w:val="26"/>
-        </w:rPr>
-        <w:t>targetVal</w:t>
-      </w:r>
-      <w:proofErr w:type="spellEnd"/>
-      <w:r>
-        <w:rPr>
-          <w:rFonts w:ascii="Helvetica Neue" w:hAnsi="Helvetica Neue" w:cs="Helvetica Neue"/>
-          <w:sz w:val="26"/>
-          <w:szCs w:val="26"/>
-        </w:rPr>
-        <w:t xml:space="preserve"> + 10</w:t>
+        <w:t>targetVal = targetVal + 10</w:t>
       </w:r>
     </w:p>
     <w:p>
@@ -30737,72 +29697,21 @@
         <w:ind w:left="720"/>
         <w:rPr>
           <w:rFonts w:ascii="Helvetica Neue" w:hAnsi="Helvetica Neue" w:cs="Helvetica Neue"/>
-          <w:sz w:val="26"/>
-          <w:szCs w:val="26"/>
         </w:rPr>
       </w:pPr>
       <w:r>
         <w:rPr>
           <w:rFonts w:ascii="Helvetica Neue" w:hAnsi="Helvetica Neue" w:cs="Helvetica Neue"/>
-          <w:sz w:val="26"/>
-          <w:szCs w:val="26"/>
         </w:rPr>
         <w:tab/>
       </w:r>
       <w:r>
         <w:rPr>
           <w:rFonts w:ascii="Helvetica Neue" w:hAnsi="Helvetica Neue" w:cs="Helvetica Neue"/>
-          <w:sz w:val="26"/>
-          <w:szCs w:val="26"/>
         </w:rPr>
         <w:tab/>
-      </w:r>
-      <w:proofErr w:type="gramStart"/>
-      <w:r>
-        <w:rPr>
-          <w:rFonts w:ascii="Helvetica Neue" w:hAnsi="Helvetica Neue" w:cs="Helvetica Neue"/>
-          <w:sz w:val="26"/>
-          <w:szCs w:val="26"/>
-        </w:rPr>
-        <w:t>;@</w:t>
-      </w:r>
-      <w:proofErr w:type="gramEnd"/>
-      <w:r>
-        <w:rPr>
-          <w:rFonts w:ascii="Helvetica Neue" w:hAnsi="Helvetica Neue" w:cs="Helvetica Neue"/>
-          <w:sz w:val="26"/>
-          <w:szCs w:val="26"/>
-        </w:rPr>
-        <w:t xml:space="preserve"> </w:t>
-      </w:r>
-      <w:proofErr w:type="spellStart"/>
-      <w:r>
-        <w:rPr>
-          <w:rFonts w:ascii="Helvetica Neue" w:hAnsi="Helvetica Neue" w:cs="Helvetica Neue"/>
-          <w:sz w:val="26"/>
-          <w:szCs w:val="26"/>
-        </w:rPr>
-        <w:t>settemp</w:t>
-      </w:r>
-      <w:proofErr w:type="spellEnd"/>
-      <w:r>
-        <w:rPr>
-          <w:rFonts w:ascii="Helvetica Neue" w:hAnsi="Helvetica Neue" w:cs="Helvetica Neue"/>
-          <w:sz w:val="26"/>
-          <w:szCs w:val="26"/>
-        </w:rPr>
-        <w:t xml:space="preserve"> </w:t>
-      </w:r>
-      <w:proofErr w:type="spellStart"/>
-      <w:r>
-        <w:rPr>
-          <w:rFonts w:ascii="Helvetica Neue" w:hAnsi="Helvetica Neue" w:cs="Helvetica Neue"/>
-          <w:sz w:val="26"/>
-          <w:szCs w:val="26"/>
-        </w:rPr>
-        <w:t>targetVal</w:t>
-      </w:r>
-      <w:proofErr w:type="spellEnd"/>
+        <w:t>;@ settemp targetVal</w:t>
+      </w:r>
     </w:p>
     <w:p>
       <w:pPr>
@@ -33063,32 +31972,6 @@
         </w:p>
       </w:docPartBody>
     </w:docPart>
-    <w:docPart>
-      <w:docPartPr>
-        <w:name w:val="E33D8EB1A91947CFAA1C96469BC8EA5C"/>
-        <w:category>
-          <w:name w:val="General"/>
-          <w:gallery w:val="placeholder"/>
-        </w:category>
-        <w:types>
-          <w:type w:val="bbPlcHdr"/>
-        </w:types>
-        <w:behaviors>
-          <w:behavior w:val="content"/>
-        </w:behaviors>
-        <w:guid w:val="{FACB51A3-A096-426B-8133-2785E91684D2}"/>
-      </w:docPartPr>
-      <w:docPartBody>
-        <w:p>
-          <w:pPr>
-            <w:pStyle w:val="E33D8EB1A91947CFAA1C96469BC8EA5C"/>
-          </w:pPr>
-          <w:r>
-            <w:t>Type chapter title (level 2)</w:t>
-          </w:r>
-        </w:p>
-      </w:docPartBody>
-    </w:docPart>
   </w:docParts>
 </w:glossaryDocument>
 </file>
@@ -33214,6 +32097,7 @@
     <w:rsid w:val="007B3D54"/>
     <w:rsid w:val="00821E3F"/>
     <w:rsid w:val="00BE1AC8"/>
+    <w:rsid w:val="00FC4020"/>
   </w:rsids>
   <m:mathPr>
     <m:mathFont m:val="Cambria Math"/>
@@ -33921,7 +32805,7 @@
   <a:extraClrSchemeLst/>
   <a:extLst>
     <a:ext uri="{05A4C25C-085E-4340-85A3-A5531E510DB2}">
-      <thm15:themeFamily xmlns:thm15="http://schemas.microsoft.com/office/thememl/2012/main" xmlns="" name="Office Theme" id="{62F939B6-93AF-4DB8-9C6B-D6C7DFDC589F}" vid="{4A3C46E8-61CC-4603-A589-7422A47A8E4A}"/>
+      <thm15:themeFamily xmlns="" xmlns:thm15="http://schemas.microsoft.com/office/thememl/2012/main" name="Office Theme" id="{62F939B6-93AF-4DB8-9C6B-D6C7DFDC589F}" vid="{4A3C46E8-61CC-4603-A589-7422A47A8E4A}"/>
     </a:ext>
   </a:extLst>
 </a:theme>
@@ -33932,7 +32816,7 @@
 </file>
 
 <file path=customXml/itemProps1.xml><?xml version="1.0" encoding="utf-8"?>
-<ds:datastoreItem xmlns:ds="http://schemas.openxmlformats.org/officeDocument/2006/customXml" ds:itemID="{A1F38EA6-49F2-A64B-BAC4-364543301ADC}">
+<ds:datastoreItem xmlns:ds="http://schemas.openxmlformats.org/officeDocument/2006/customXml" ds:itemID="{414D88A5-E993-5E4B-A4CD-181637950F1C}">
   <ds:schemaRefs>
     <ds:schemaRef ds:uri="http://schemas.openxmlformats.org/officeDocument/2006/bibliography"/>
   </ds:schemaRefs>

</xml_diff>